<commit_message>
Version 0.925 (issue #4, step 2)
</commit_message>
<xml_diff>
--- a/Dokumentation/IWB-LCI-Dokumentation.docx
+++ b/Dokumentation/IWB-LCI-Dokumentation.docx
@@ -65,6 +65,2287 @@
           <w:szCs w:val="52"/>
         </w:rPr>
         <w:t>Dokumentation der GUI-Elemente</w:t>
+      </w:r>
+    </w:p>
+    <w:p>
+      <w:pPr>
+        <w:jc w:val="center"/>
+        <w:rPr>
+          <w:b/>
+          <w:sz w:val="52"/>
+          <w:szCs w:val="52"/>
+        </w:rPr>
+      </w:pPr>
+    </w:p>
+    <w:p>
+      <w:pPr>
+        <w:jc w:val="both"/>
+        <w:rPr>
+          <w:b/>
+          <w:sz w:val="28"/>
+          <w:szCs w:val="28"/>
+        </w:rPr>
+      </w:pPr>
+      <w:r>
+        <w:rPr>
+          <w:b/>
+          <w:sz w:val="52"/>
+          <w:szCs w:val="52"/>
+        </w:rPr>
+        <w:br w:type="page"/>
+      </w:r>
+    </w:p>
+    <w:p>
+      <w:pPr>
+        <w:jc w:val="center"/>
+        <w:rPr>
+          <w:b/>
+          <w:sz w:val="40"/>
+          <w:szCs w:val="40"/>
+        </w:rPr>
+      </w:pPr>
+      <w:r>
+        <w:rPr>
+          <w:b/>
+          <w:sz w:val="40"/>
+          <w:szCs w:val="40"/>
+        </w:rPr>
+        <w:lastRenderedPageBreak/>
+        <w:t>Liste der Panels</w:t>
+      </w:r>
+    </w:p>
+    <w:tbl>
+      <w:tblPr>
+        <w:tblStyle w:val="Tabellenraster"/>
+        <w:tblW w:w="9782" w:type="dxa"/>
+        <w:tblInd w:w="-289" w:type="dxa"/>
+        <w:tblLook w:val="04A0" w:firstRow="1" w:lastRow="0" w:firstColumn="1" w:lastColumn="0" w:noHBand="0" w:noVBand="1"/>
+      </w:tblPr>
+      <w:tblGrid>
+        <w:gridCol w:w="710"/>
+        <w:gridCol w:w="1701"/>
+        <w:gridCol w:w="3827"/>
+        <w:gridCol w:w="3544"/>
+      </w:tblGrid>
+      <w:tr>
+        <w:tc>
+          <w:tcPr>
+            <w:tcW w:w="710" w:type="dxa"/>
+          </w:tcPr>
+          <w:p>
+            <w:pPr>
+              <w:jc w:val="center"/>
+              <w:rPr>
+                <w:sz w:val="28"/>
+                <w:szCs w:val="28"/>
+              </w:rPr>
+            </w:pPr>
+            <w:r>
+              <w:rPr>
+                <w:sz w:val="28"/>
+                <w:szCs w:val="28"/>
+              </w:rPr>
+              <w:t>Nr.</w:t>
+            </w:r>
+          </w:p>
+        </w:tc>
+        <w:tc>
+          <w:tcPr>
+            <w:tcW w:w="1701" w:type="dxa"/>
+          </w:tcPr>
+          <w:p>
+            <w:pPr>
+              <w:jc w:val="center"/>
+              <w:rPr>
+                <w:sz w:val="28"/>
+                <w:szCs w:val="28"/>
+              </w:rPr>
+            </w:pPr>
+            <w:r>
+              <w:rPr>
+                <w:sz w:val="28"/>
+                <w:szCs w:val="28"/>
+              </w:rPr>
+              <w:t>Name im Quelltext</w:t>
+            </w:r>
+          </w:p>
+        </w:tc>
+        <w:tc>
+          <w:tcPr>
+            <w:tcW w:w="3827" w:type="dxa"/>
+          </w:tcPr>
+          <w:p>
+            <w:pPr>
+              <w:jc w:val="center"/>
+              <w:rPr>
+                <w:sz w:val="28"/>
+                <w:szCs w:val="28"/>
+              </w:rPr>
+            </w:pPr>
+            <w:r>
+              <w:rPr>
+                <w:sz w:val="28"/>
+                <w:szCs w:val="28"/>
+              </w:rPr>
+              <w:t xml:space="preserve">Titel </w:t>
+            </w:r>
+          </w:p>
+          <w:p>
+            <w:pPr>
+              <w:jc w:val="center"/>
+              <w:rPr>
+                <w:sz w:val="28"/>
+                <w:szCs w:val="28"/>
+              </w:rPr>
+            </w:pPr>
+            <w:r>
+              <w:rPr>
+                <w:sz w:val="28"/>
+                <w:szCs w:val="28"/>
+              </w:rPr>
+              <w:t>(Bedeutung)</w:t>
+            </w:r>
+          </w:p>
+        </w:tc>
+        <w:tc>
+          <w:tcPr>
+            <w:tcW w:w="3544" w:type="dxa"/>
+          </w:tcPr>
+          <w:p>
+            <w:pPr>
+              <w:jc w:val="center"/>
+              <w:rPr>
+                <w:sz w:val="28"/>
+                <w:szCs w:val="28"/>
+              </w:rPr>
+            </w:pPr>
+            <w:r>
+              <w:rPr>
+                <w:sz w:val="28"/>
+                <w:szCs w:val="28"/>
+              </w:rPr>
+              <w:t>Menu-</w:t>
+            </w:r>
+          </w:p>
+          <w:p>
+            <w:pPr>
+              <w:jc w:val="center"/>
+              <w:rPr>
+                <w:sz w:val="28"/>
+                <w:szCs w:val="28"/>
+              </w:rPr>
+            </w:pPr>
+            <w:r>
+              <w:rPr>
+                <w:sz w:val="28"/>
+                <w:szCs w:val="28"/>
+              </w:rPr>
+              <w:t>Pfad</w:t>
+            </w:r>
+          </w:p>
+        </w:tc>
+      </w:tr>
+      <w:tr>
+        <w:tc>
+          <w:tcPr>
+            <w:tcW w:w="710" w:type="dxa"/>
+          </w:tcPr>
+          <w:p>
+            <w:pPr>
+              <w:jc w:val="right"/>
+              <w:rPr>
+                <w:sz w:val="28"/>
+                <w:szCs w:val="28"/>
+              </w:rPr>
+            </w:pPr>
+            <w:r>
+              <w:rPr>
+                <w:sz w:val="28"/>
+                <w:szCs w:val="28"/>
+              </w:rPr>
+              <w:t xml:space="preserve">1 </w:t>
+            </w:r>
+          </w:p>
+        </w:tc>
+        <w:tc>
+          <w:tcPr>
+            <w:tcW w:w="1701" w:type="dxa"/>
+          </w:tcPr>
+          <w:p>
+            <w:pPr>
+              <w:rPr>
+                <w:sz w:val="28"/>
+                <w:szCs w:val="28"/>
+              </w:rPr>
+            </w:pPr>
+            <w:proofErr w:type="spellStart"/>
+            <w:r>
+              <w:rPr>
+                <w:sz w:val="28"/>
+                <w:szCs w:val="28"/>
+              </w:rPr>
+              <w:t>neuFluss</w:t>
+            </w:r>
+            <w:proofErr w:type="spellEnd"/>
+          </w:p>
+        </w:tc>
+        <w:tc>
+          <w:tcPr>
+            <w:tcW w:w="3827" w:type="dxa"/>
+          </w:tcPr>
+          <w:p>
+            <w:pPr>
+              <w:rPr>
+                <w:sz w:val="28"/>
+                <w:szCs w:val="28"/>
+              </w:rPr>
+            </w:pPr>
+            <w:r>
+              <w:rPr>
+                <w:sz w:val="28"/>
+                <w:szCs w:val="28"/>
+              </w:rPr>
+              <w:t>Neuer Fluss</w:t>
+            </w:r>
+          </w:p>
+        </w:tc>
+        <w:tc>
+          <w:tcPr>
+            <w:tcW w:w="3544" w:type="dxa"/>
+          </w:tcPr>
+          <w:p>
+            <w:pPr>
+              <w:rPr>
+                <w:sz w:val="28"/>
+                <w:szCs w:val="28"/>
+              </w:rPr>
+            </w:pPr>
+            <w:r>
+              <w:rPr>
+                <w:sz w:val="28"/>
+                <w:szCs w:val="28"/>
+              </w:rPr>
+              <w:t>Neu / Fluss</w:t>
+            </w:r>
+          </w:p>
+        </w:tc>
+      </w:tr>
+      <w:tr>
+        <w:tc>
+          <w:tcPr>
+            <w:tcW w:w="710" w:type="dxa"/>
+          </w:tcPr>
+          <w:p>
+            <w:pPr>
+              <w:jc w:val="right"/>
+              <w:rPr>
+                <w:sz w:val="28"/>
+                <w:szCs w:val="28"/>
+              </w:rPr>
+            </w:pPr>
+            <w:r>
+              <w:rPr>
+                <w:sz w:val="28"/>
+                <w:szCs w:val="28"/>
+              </w:rPr>
+              <w:t>2</w:t>
+            </w:r>
+          </w:p>
+        </w:tc>
+        <w:tc>
+          <w:tcPr>
+            <w:tcW w:w="1701" w:type="dxa"/>
+          </w:tcPr>
+          <w:p>
+            <w:pPr>
+              <w:rPr>
+                <w:sz w:val="28"/>
+                <w:szCs w:val="28"/>
+              </w:rPr>
+            </w:pPr>
+            <w:proofErr w:type="spellStart"/>
+            <w:r>
+              <w:rPr>
+                <w:sz w:val="28"/>
+                <w:szCs w:val="28"/>
+              </w:rPr>
+              <w:t>neuModul</w:t>
+            </w:r>
+            <w:proofErr w:type="spellEnd"/>
+          </w:p>
+        </w:tc>
+        <w:tc>
+          <w:tcPr>
+            <w:tcW w:w="3827" w:type="dxa"/>
+          </w:tcPr>
+          <w:p>
+            <w:pPr>
+              <w:rPr>
+                <w:sz w:val="28"/>
+                <w:szCs w:val="28"/>
+              </w:rPr>
+            </w:pPr>
+            <w:r>
+              <w:rPr>
+                <w:sz w:val="28"/>
+                <w:szCs w:val="28"/>
+              </w:rPr>
+              <w:t>Neues Prozessmodul</w:t>
+            </w:r>
+          </w:p>
+        </w:tc>
+        <w:tc>
+          <w:tcPr>
+            <w:tcW w:w="3544" w:type="dxa"/>
+          </w:tcPr>
+          <w:p>
+            <w:pPr>
+              <w:rPr>
+                <w:sz w:val="28"/>
+                <w:szCs w:val="28"/>
+              </w:rPr>
+            </w:pPr>
+            <w:r>
+              <w:rPr>
+                <w:sz w:val="28"/>
+                <w:szCs w:val="28"/>
+              </w:rPr>
+              <w:t>Neu / Prozessmodul</w:t>
+            </w:r>
+          </w:p>
+        </w:tc>
+      </w:tr>
+      <w:tr>
+        <w:tc>
+          <w:tcPr>
+            <w:tcW w:w="710" w:type="dxa"/>
+          </w:tcPr>
+          <w:p>
+            <w:pPr>
+              <w:jc w:val="right"/>
+              <w:rPr>
+                <w:sz w:val="28"/>
+                <w:szCs w:val="28"/>
+              </w:rPr>
+            </w:pPr>
+            <w:r>
+              <w:rPr>
+                <w:sz w:val="28"/>
+                <w:szCs w:val="28"/>
+              </w:rPr>
+              <w:t>3</w:t>
+            </w:r>
+          </w:p>
+        </w:tc>
+        <w:tc>
+          <w:tcPr>
+            <w:tcW w:w="1701" w:type="dxa"/>
+          </w:tcPr>
+          <w:p>
+            <w:pPr>
+              <w:rPr>
+                <w:sz w:val="28"/>
+                <w:szCs w:val="28"/>
+              </w:rPr>
+            </w:pPr>
+            <w:proofErr w:type="spellStart"/>
+            <w:r>
+              <w:rPr>
+                <w:sz w:val="28"/>
+                <w:szCs w:val="28"/>
+              </w:rPr>
+              <w:t>neuProdukt</w:t>
+            </w:r>
+            <w:proofErr w:type="spellEnd"/>
+          </w:p>
+        </w:tc>
+        <w:tc>
+          <w:tcPr>
+            <w:tcW w:w="3827" w:type="dxa"/>
+          </w:tcPr>
+          <w:p>
+            <w:pPr>
+              <w:rPr>
+                <w:sz w:val="28"/>
+                <w:szCs w:val="28"/>
+              </w:rPr>
+            </w:pPr>
+            <w:r>
+              <w:rPr>
+                <w:sz w:val="28"/>
+                <w:szCs w:val="28"/>
+              </w:rPr>
+              <w:t>Neues Produktsystem</w:t>
+            </w:r>
+          </w:p>
+        </w:tc>
+        <w:tc>
+          <w:tcPr>
+            <w:tcW w:w="3544" w:type="dxa"/>
+          </w:tcPr>
+          <w:p>
+            <w:pPr>
+              <w:rPr>
+                <w:sz w:val="28"/>
+                <w:szCs w:val="28"/>
+              </w:rPr>
+            </w:pPr>
+            <w:r>
+              <w:rPr>
+                <w:sz w:val="28"/>
+                <w:szCs w:val="28"/>
+              </w:rPr>
+              <w:t>Neu / Produktsystem</w:t>
+            </w:r>
+          </w:p>
+        </w:tc>
+      </w:tr>
+      <w:tr>
+        <w:tc>
+          <w:tcPr>
+            <w:tcW w:w="710" w:type="dxa"/>
+          </w:tcPr>
+          <w:p>
+            <w:pPr>
+              <w:jc w:val="right"/>
+              <w:rPr>
+                <w:sz w:val="28"/>
+                <w:szCs w:val="28"/>
+              </w:rPr>
+            </w:pPr>
+            <w:r>
+              <w:rPr>
+                <w:sz w:val="28"/>
+                <w:szCs w:val="28"/>
+              </w:rPr>
+              <w:t>4</w:t>
+            </w:r>
+          </w:p>
+        </w:tc>
+        <w:tc>
+          <w:tcPr>
+            <w:tcW w:w="1701" w:type="dxa"/>
+          </w:tcPr>
+          <w:p>
+            <w:pPr>
+              <w:rPr>
+                <w:sz w:val="28"/>
+                <w:szCs w:val="28"/>
+              </w:rPr>
+            </w:pPr>
+            <w:r>
+              <w:rPr>
+                <w:sz w:val="28"/>
+                <w:szCs w:val="28"/>
+              </w:rPr>
+              <w:t>leer</w:t>
+            </w:r>
+          </w:p>
+        </w:tc>
+        <w:tc>
+          <w:tcPr>
+            <w:tcW w:w="3827" w:type="dxa"/>
+          </w:tcPr>
+          <w:p>
+            <w:pPr>
+              <w:rPr>
+                <w:sz w:val="28"/>
+                <w:szCs w:val="28"/>
+              </w:rPr>
+            </w:pPr>
+            <w:r>
+              <w:rPr>
+                <w:sz w:val="28"/>
+                <w:szCs w:val="28"/>
+              </w:rPr>
+              <w:t>(„leer“)</w:t>
+            </w:r>
+          </w:p>
+        </w:tc>
+        <w:tc>
+          <w:tcPr>
+            <w:tcW w:w="3544" w:type="dxa"/>
+          </w:tcPr>
+          <w:p>
+            <w:pPr>
+              <w:rPr>
+                <w:sz w:val="28"/>
+                <w:szCs w:val="28"/>
+              </w:rPr>
+            </w:pPr>
+            <w:r>
+              <w:rPr>
+                <w:sz w:val="28"/>
+                <w:szCs w:val="28"/>
+              </w:rPr>
+              <w:t>Hilfe / Über</w:t>
+            </w:r>
+          </w:p>
+        </w:tc>
+      </w:tr>
+      <w:tr>
+        <w:tc>
+          <w:tcPr>
+            <w:tcW w:w="710" w:type="dxa"/>
+          </w:tcPr>
+          <w:p>
+            <w:pPr>
+              <w:jc w:val="right"/>
+              <w:rPr>
+                <w:sz w:val="28"/>
+                <w:szCs w:val="28"/>
+              </w:rPr>
+            </w:pPr>
+            <w:r>
+              <w:rPr>
+                <w:sz w:val="28"/>
+                <w:szCs w:val="28"/>
+              </w:rPr>
+              <w:t>5</w:t>
+            </w:r>
+          </w:p>
+        </w:tc>
+        <w:tc>
+          <w:tcPr>
+            <w:tcW w:w="1701" w:type="dxa"/>
+          </w:tcPr>
+          <w:p>
+            <w:pPr>
+              <w:rPr>
+                <w:sz w:val="28"/>
+                <w:szCs w:val="28"/>
+              </w:rPr>
+            </w:pPr>
+            <w:proofErr w:type="spellStart"/>
+            <w:r>
+              <w:rPr>
+                <w:sz w:val="28"/>
+                <w:szCs w:val="28"/>
+              </w:rPr>
+              <w:t>listeFluss</w:t>
+            </w:r>
+            <w:proofErr w:type="spellEnd"/>
+          </w:p>
+        </w:tc>
+        <w:tc>
+          <w:tcPr>
+            <w:tcW w:w="3827" w:type="dxa"/>
+          </w:tcPr>
+          <w:p>
+            <w:pPr>
+              <w:rPr>
+                <w:sz w:val="28"/>
+                <w:szCs w:val="28"/>
+              </w:rPr>
+            </w:pPr>
+            <w:r>
+              <w:rPr>
+                <w:sz w:val="28"/>
+                <w:szCs w:val="28"/>
+              </w:rPr>
+              <w:t>Liste der Flüsse</w:t>
+            </w:r>
+          </w:p>
+        </w:tc>
+        <w:tc>
+          <w:tcPr>
+            <w:tcW w:w="3544" w:type="dxa"/>
+          </w:tcPr>
+          <w:p>
+            <w:pPr>
+              <w:rPr>
+                <w:sz w:val="28"/>
+                <w:szCs w:val="28"/>
+              </w:rPr>
+            </w:pPr>
+            <w:r>
+              <w:rPr>
+                <w:sz w:val="28"/>
+                <w:szCs w:val="28"/>
+              </w:rPr>
+              <w:t>Liste / Flüsse</w:t>
+            </w:r>
+          </w:p>
+        </w:tc>
+      </w:tr>
+      <w:tr>
+        <w:tc>
+          <w:tcPr>
+            <w:tcW w:w="710" w:type="dxa"/>
+          </w:tcPr>
+          <w:p>
+            <w:pPr>
+              <w:jc w:val="right"/>
+              <w:rPr>
+                <w:sz w:val="28"/>
+                <w:szCs w:val="28"/>
+              </w:rPr>
+            </w:pPr>
+            <w:r>
+              <w:rPr>
+                <w:sz w:val="28"/>
+                <w:szCs w:val="28"/>
+              </w:rPr>
+              <w:t>6</w:t>
+            </w:r>
+          </w:p>
+        </w:tc>
+        <w:tc>
+          <w:tcPr>
+            <w:tcW w:w="1701" w:type="dxa"/>
+          </w:tcPr>
+          <w:p>
+            <w:pPr>
+              <w:rPr>
+                <w:sz w:val="28"/>
+                <w:szCs w:val="28"/>
+              </w:rPr>
+            </w:pPr>
+            <w:proofErr w:type="spellStart"/>
+            <w:r>
+              <w:rPr>
+                <w:sz w:val="28"/>
+                <w:szCs w:val="28"/>
+              </w:rPr>
+              <w:t>listeModul</w:t>
+            </w:r>
+            <w:proofErr w:type="spellEnd"/>
+          </w:p>
+        </w:tc>
+        <w:tc>
+          <w:tcPr>
+            <w:tcW w:w="3827" w:type="dxa"/>
+          </w:tcPr>
+          <w:p>
+            <w:pPr>
+              <w:rPr>
+                <w:sz w:val="28"/>
+                <w:szCs w:val="28"/>
+              </w:rPr>
+            </w:pPr>
+            <w:r>
+              <w:rPr>
+                <w:sz w:val="28"/>
+                <w:szCs w:val="28"/>
+              </w:rPr>
+              <w:t>Liste der Prozessmodule</w:t>
+            </w:r>
+          </w:p>
+        </w:tc>
+        <w:tc>
+          <w:tcPr>
+            <w:tcW w:w="3544" w:type="dxa"/>
+          </w:tcPr>
+          <w:p>
+            <w:pPr>
+              <w:rPr>
+                <w:sz w:val="28"/>
+                <w:szCs w:val="28"/>
+              </w:rPr>
+            </w:pPr>
+            <w:r>
+              <w:rPr>
+                <w:sz w:val="28"/>
+                <w:szCs w:val="28"/>
+              </w:rPr>
+              <w:t>Liste / Prozessmodule</w:t>
+            </w:r>
+          </w:p>
+        </w:tc>
+      </w:tr>
+      <w:tr>
+        <w:tc>
+          <w:tcPr>
+            <w:tcW w:w="710" w:type="dxa"/>
+          </w:tcPr>
+          <w:p>
+            <w:pPr>
+              <w:jc w:val="right"/>
+              <w:rPr>
+                <w:sz w:val="28"/>
+                <w:szCs w:val="28"/>
+              </w:rPr>
+            </w:pPr>
+            <w:r>
+              <w:rPr>
+                <w:sz w:val="28"/>
+                <w:szCs w:val="28"/>
+              </w:rPr>
+              <w:t>7</w:t>
+            </w:r>
+          </w:p>
+        </w:tc>
+        <w:tc>
+          <w:tcPr>
+            <w:tcW w:w="1701" w:type="dxa"/>
+          </w:tcPr>
+          <w:p>
+            <w:pPr>
+              <w:rPr>
+                <w:sz w:val="28"/>
+                <w:szCs w:val="28"/>
+              </w:rPr>
+            </w:pPr>
+            <w:proofErr w:type="spellStart"/>
+            <w:r>
+              <w:rPr>
+                <w:sz w:val="28"/>
+                <w:szCs w:val="28"/>
+              </w:rPr>
+              <w:t>listeProdukt</w:t>
+            </w:r>
+            <w:proofErr w:type="spellEnd"/>
+          </w:p>
+        </w:tc>
+        <w:tc>
+          <w:tcPr>
+            <w:tcW w:w="3827" w:type="dxa"/>
+          </w:tcPr>
+          <w:p>
+            <w:pPr>
+              <w:rPr>
+                <w:sz w:val="28"/>
+                <w:szCs w:val="28"/>
+              </w:rPr>
+            </w:pPr>
+            <w:r>
+              <w:rPr>
+                <w:sz w:val="28"/>
+                <w:szCs w:val="28"/>
+              </w:rPr>
+              <w:t>Liste der Produktsysteme</w:t>
+            </w:r>
+          </w:p>
+        </w:tc>
+        <w:tc>
+          <w:tcPr>
+            <w:tcW w:w="3544" w:type="dxa"/>
+          </w:tcPr>
+          <w:p>
+            <w:pPr>
+              <w:rPr>
+                <w:sz w:val="28"/>
+                <w:szCs w:val="28"/>
+              </w:rPr>
+            </w:pPr>
+            <w:r>
+              <w:rPr>
+                <w:sz w:val="28"/>
+                <w:szCs w:val="28"/>
+              </w:rPr>
+              <w:t>Liste / Produktsysteme</w:t>
+            </w:r>
+          </w:p>
+        </w:tc>
+      </w:tr>
+      <w:tr>
+        <w:tc>
+          <w:tcPr>
+            <w:tcW w:w="710" w:type="dxa"/>
+          </w:tcPr>
+          <w:p>
+            <w:pPr>
+              <w:jc w:val="right"/>
+              <w:rPr>
+                <w:sz w:val="28"/>
+                <w:szCs w:val="28"/>
+              </w:rPr>
+            </w:pPr>
+            <w:r>
+              <w:rPr>
+                <w:sz w:val="28"/>
+                <w:szCs w:val="28"/>
+              </w:rPr>
+              <w:t>8</w:t>
+            </w:r>
+          </w:p>
+        </w:tc>
+        <w:tc>
+          <w:tcPr>
+            <w:tcW w:w="1701" w:type="dxa"/>
+          </w:tcPr>
+          <w:p>
+            <w:pPr>
+              <w:rPr>
+                <w:sz w:val="28"/>
+                <w:szCs w:val="28"/>
+              </w:rPr>
+            </w:pPr>
+            <w:r>
+              <w:rPr>
+                <w:sz w:val="28"/>
+                <w:szCs w:val="28"/>
+              </w:rPr>
+              <w:t>berechnen</w:t>
+            </w:r>
+          </w:p>
+        </w:tc>
+        <w:tc>
+          <w:tcPr>
+            <w:tcW w:w="3827" w:type="dxa"/>
+          </w:tcPr>
+          <w:p>
+            <w:pPr>
+              <w:rPr>
+                <w:sz w:val="28"/>
+                <w:szCs w:val="28"/>
+              </w:rPr>
+            </w:pPr>
+            <w:r>
+              <w:rPr>
+                <w:sz w:val="28"/>
+                <w:szCs w:val="28"/>
+              </w:rPr>
+              <w:t>Umweltvektoren der Produktsysteme</w:t>
+            </w:r>
+          </w:p>
+        </w:tc>
+        <w:tc>
+          <w:tcPr>
+            <w:tcW w:w="3544" w:type="dxa"/>
+          </w:tcPr>
+          <w:p>
+            <w:pPr>
+              <w:rPr>
+                <w:sz w:val="28"/>
+                <w:szCs w:val="28"/>
+              </w:rPr>
+            </w:pPr>
+            <w:r>
+              <w:rPr>
+                <w:sz w:val="28"/>
+                <w:szCs w:val="28"/>
+              </w:rPr>
+              <w:t>Berechnen / Sachbilanz berechnen</w:t>
+            </w:r>
+          </w:p>
+        </w:tc>
+      </w:tr>
+      <w:tr>
+        <w:tc>
+          <w:tcPr>
+            <w:tcW w:w="710" w:type="dxa"/>
+          </w:tcPr>
+          <w:p>
+            <w:pPr>
+              <w:jc w:val="right"/>
+              <w:rPr>
+                <w:sz w:val="28"/>
+                <w:szCs w:val="28"/>
+              </w:rPr>
+            </w:pPr>
+            <w:r>
+              <w:rPr>
+                <w:sz w:val="28"/>
+                <w:szCs w:val="28"/>
+              </w:rPr>
+              <w:t>9</w:t>
+            </w:r>
+          </w:p>
+        </w:tc>
+        <w:tc>
+          <w:tcPr>
+            <w:tcW w:w="1701" w:type="dxa"/>
+          </w:tcPr>
+          <w:p>
+            <w:pPr>
+              <w:rPr>
+                <w:sz w:val="28"/>
+                <w:szCs w:val="28"/>
+              </w:rPr>
+            </w:pPr>
+            <w:proofErr w:type="spellStart"/>
+            <w:r>
+              <w:rPr>
+                <w:sz w:val="28"/>
+                <w:szCs w:val="28"/>
+              </w:rPr>
+              <w:t>todo</w:t>
+            </w:r>
+            <w:proofErr w:type="spellEnd"/>
+          </w:p>
+        </w:tc>
+        <w:tc>
+          <w:tcPr>
+            <w:tcW w:w="3827" w:type="dxa"/>
+          </w:tcPr>
+          <w:p>
+            <w:pPr>
+              <w:rPr>
+                <w:sz w:val="28"/>
+                <w:szCs w:val="28"/>
+              </w:rPr>
+            </w:pPr>
+            <w:r>
+              <w:rPr>
+                <w:sz w:val="28"/>
+                <w:szCs w:val="28"/>
+              </w:rPr>
+              <w:t>(„</w:t>
+            </w:r>
+            <w:proofErr w:type="spellStart"/>
+            <w:r>
+              <w:rPr>
+                <w:sz w:val="28"/>
+                <w:szCs w:val="28"/>
+              </w:rPr>
+              <w:t>todo</w:t>
+            </w:r>
+            <w:proofErr w:type="spellEnd"/>
+            <w:r>
+              <w:rPr>
+                <w:sz w:val="28"/>
+                <w:szCs w:val="28"/>
+              </w:rPr>
+              <w:t>“</w:t>
+            </w:r>
+            <w:r>
+              <w:rPr>
+                <w:sz w:val="28"/>
+                <w:szCs w:val="28"/>
+              </w:rPr>
+              <w:t>)</w:t>
+            </w:r>
+          </w:p>
+        </w:tc>
+        <w:tc>
+          <w:tcPr>
+            <w:tcW w:w="3544" w:type="dxa"/>
+          </w:tcPr>
+          <w:p>
+            <w:pPr>
+              <w:rPr>
+                <w:sz w:val="28"/>
+                <w:szCs w:val="28"/>
+              </w:rPr>
+            </w:pPr>
+          </w:p>
+        </w:tc>
+      </w:tr>
+      <w:tr>
+        <w:tc>
+          <w:tcPr>
+            <w:tcW w:w="710" w:type="dxa"/>
+          </w:tcPr>
+          <w:p>
+            <w:pPr>
+              <w:jc w:val="right"/>
+              <w:rPr>
+                <w:sz w:val="28"/>
+                <w:szCs w:val="28"/>
+              </w:rPr>
+            </w:pPr>
+            <w:r>
+              <w:rPr>
+                <w:sz w:val="28"/>
+                <w:szCs w:val="28"/>
+              </w:rPr>
+              <w:t>10</w:t>
+            </w:r>
+          </w:p>
+        </w:tc>
+        <w:tc>
+          <w:tcPr>
+            <w:tcW w:w="1701" w:type="dxa"/>
+          </w:tcPr>
+          <w:p>
+            <w:pPr>
+              <w:rPr>
+                <w:sz w:val="28"/>
+                <w:szCs w:val="28"/>
+              </w:rPr>
+            </w:pPr>
+            <w:proofErr w:type="spellStart"/>
+            <w:r>
+              <w:rPr>
+                <w:sz w:val="28"/>
+                <w:szCs w:val="28"/>
+              </w:rPr>
+              <w:t>editModul</w:t>
+            </w:r>
+            <w:proofErr w:type="spellEnd"/>
+          </w:p>
+        </w:tc>
+        <w:tc>
+          <w:tcPr>
+            <w:tcW w:w="3827" w:type="dxa"/>
+          </w:tcPr>
+          <w:p>
+            <w:pPr>
+              <w:rPr>
+                <w:sz w:val="28"/>
+                <w:szCs w:val="28"/>
+              </w:rPr>
+            </w:pPr>
+            <w:r>
+              <w:rPr>
+                <w:sz w:val="28"/>
+                <w:szCs w:val="28"/>
+              </w:rPr>
+              <w:t>Prozessmodul editieren</w:t>
+            </w:r>
+          </w:p>
+        </w:tc>
+        <w:tc>
+          <w:tcPr>
+            <w:tcW w:w="3544" w:type="dxa"/>
+          </w:tcPr>
+          <w:p>
+            <w:pPr>
+              <w:rPr>
+                <w:sz w:val="28"/>
+                <w:szCs w:val="28"/>
+              </w:rPr>
+            </w:pPr>
+            <w:r>
+              <w:rPr>
+                <w:sz w:val="28"/>
+                <w:szCs w:val="28"/>
+              </w:rPr>
+              <w:t>Edit / Prozessmodul</w:t>
+            </w:r>
+          </w:p>
+        </w:tc>
+      </w:tr>
+      <w:tr>
+        <w:tc>
+          <w:tcPr>
+            <w:tcW w:w="710" w:type="dxa"/>
+          </w:tcPr>
+          <w:p>
+            <w:pPr>
+              <w:jc w:val="right"/>
+              <w:rPr>
+                <w:sz w:val="28"/>
+                <w:szCs w:val="28"/>
+              </w:rPr>
+            </w:pPr>
+            <w:r>
+              <w:rPr>
+                <w:sz w:val="28"/>
+                <w:szCs w:val="28"/>
+              </w:rPr>
+              <w:t>11</w:t>
+            </w:r>
+          </w:p>
+        </w:tc>
+        <w:tc>
+          <w:tcPr>
+            <w:tcW w:w="1701" w:type="dxa"/>
+          </w:tcPr>
+          <w:p>
+            <w:pPr>
+              <w:rPr>
+                <w:sz w:val="28"/>
+                <w:szCs w:val="28"/>
+              </w:rPr>
+            </w:pPr>
+            <w:proofErr w:type="spellStart"/>
+            <w:r>
+              <w:rPr>
+                <w:sz w:val="28"/>
+                <w:szCs w:val="28"/>
+              </w:rPr>
+              <w:t>neuWK</w:t>
+            </w:r>
+            <w:proofErr w:type="spellEnd"/>
+          </w:p>
+        </w:tc>
+        <w:tc>
+          <w:tcPr>
+            <w:tcW w:w="3827" w:type="dxa"/>
+          </w:tcPr>
+          <w:p>
+            <w:pPr>
+              <w:rPr>
+                <w:sz w:val="28"/>
+                <w:szCs w:val="28"/>
+              </w:rPr>
+            </w:pPr>
+            <w:r>
+              <w:rPr>
+                <w:sz w:val="28"/>
+                <w:szCs w:val="28"/>
+              </w:rPr>
+              <w:t>Neue Wirkungskategorie</w:t>
+            </w:r>
+          </w:p>
+        </w:tc>
+        <w:tc>
+          <w:tcPr>
+            <w:tcW w:w="3544" w:type="dxa"/>
+          </w:tcPr>
+          <w:p>
+            <w:pPr>
+              <w:rPr>
+                <w:sz w:val="28"/>
+                <w:szCs w:val="28"/>
+              </w:rPr>
+            </w:pPr>
+            <w:r>
+              <w:rPr>
+                <w:sz w:val="28"/>
+                <w:szCs w:val="28"/>
+              </w:rPr>
+              <w:t>Neu / Wirkungskategorie</w:t>
+            </w:r>
+          </w:p>
+        </w:tc>
+      </w:tr>
+      <w:tr>
+        <w:tc>
+          <w:tcPr>
+            <w:tcW w:w="710" w:type="dxa"/>
+          </w:tcPr>
+          <w:p>
+            <w:pPr>
+              <w:jc w:val="right"/>
+              <w:rPr>
+                <w:sz w:val="28"/>
+                <w:szCs w:val="28"/>
+              </w:rPr>
+            </w:pPr>
+            <w:r>
+              <w:rPr>
+                <w:sz w:val="28"/>
+                <w:szCs w:val="28"/>
+              </w:rPr>
+              <w:t>12</w:t>
+            </w:r>
+          </w:p>
+        </w:tc>
+        <w:tc>
+          <w:tcPr>
+            <w:tcW w:w="1701" w:type="dxa"/>
+          </w:tcPr>
+          <w:p>
+            <w:pPr>
+              <w:rPr>
+                <w:sz w:val="28"/>
+                <w:szCs w:val="28"/>
+              </w:rPr>
+            </w:pPr>
+            <w:proofErr w:type="spellStart"/>
+            <w:r>
+              <w:rPr>
+                <w:sz w:val="28"/>
+                <w:szCs w:val="28"/>
+              </w:rPr>
+              <w:t>neuPB</w:t>
+            </w:r>
+            <w:proofErr w:type="spellEnd"/>
+          </w:p>
+        </w:tc>
+        <w:tc>
+          <w:tcPr>
+            <w:tcW w:w="3827" w:type="dxa"/>
+          </w:tcPr>
+          <w:p>
+            <w:pPr>
+              <w:rPr>
+                <w:sz w:val="28"/>
+                <w:szCs w:val="28"/>
+              </w:rPr>
+            </w:pPr>
+            <w:r>
+              <w:rPr>
+                <w:sz w:val="28"/>
+                <w:szCs w:val="28"/>
+              </w:rPr>
+              <w:t>Neue Produktdeklaration</w:t>
+            </w:r>
+          </w:p>
+        </w:tc>
+        <w:tc>
+          <w:tcPr>
+            <w:tcW w:w="3544" w:type="dxa"/>
+          </w:tcPr>
+          <w:p>
+            <w:pPr>
+              <w:rPr>
+                <w:sz w:val="28"/>
+                <w:szCs w:val="28"/>
+              </w:rPr>
+            </w:pPr>
+            <w:r>
+              <w:rPr>
+                <w:sz w:val="28"/>
+                <w:szCs w:val="28"/>
+              </w:rPr>
+              <w:t>Neu / Produktdeklaration</w:t>
+            </w:r>
+          </w:p>
+        </w:tc>
+      </w:tr>
+      <w:tr>
+        <w:tc>
+          <w:tcPr>
+            <w:tcW w:w="710" w:type="dxa"/>
+          </w:tcPr>
+          <w:p>
+            <w:pPr>
+              <w:jc w:val="right"/>
+              <w:rPr>
+                <w:sz w:val="28"/>
+                <w:szCs w:val="28"/>
+              </w:rPr>
+            </w:pPr>
+            <w:r>
+              <w:rPr>
+                <w:sz w:val="28"/>
+                <w:szCs w:val="28"/>
+              </w:rPr>
+              <w:t>13</w:t>
+            </w:r>
+          </w:p>
+        </w:tc>
+        <w:tc>
+          <w:tcPr>
+            <w:tcW w:w="1701" w:type="dxa"/>
+          </w:tcPr>
+          <w:p>
+            <w:pPr>
+              <w:rPr>
+                <w:sz w:val="28"/>
+                <w:szCs w:val="28"/>
+              </w:rPr>
+            </w:pPr>
+            <w:proofErr w:type="spellStart"/>
+            <w:r>
+              <w:rPr>
+                <w:sz w:val="28"/>
+                <w:szCs w:val="28"/>
+              </w:rPr>
+              <w:t>listeWKs</w:t>
+            </w:r>
+            <w:proofErr w:type="spellEnd"/>
+          </w:p>
+        </w:tc>
+        <w:tc>
+          <w:tcPr>
+            <w:tcW w:w="3827" w:type="dxa"/>
+          </w:tcPr>
+          <w:p>
+            <w:pPr>
+              <w:rPr>
+                <w:sz w:val="28"/>
+                <w:szCs w:val="28"/>
+              </w:rPr>
+            </w:pPr>
+            <w:r>
+              <w:rPr>
+                <w:sz w:val="28"/>
+                <w:szCs w:val="28"/>
+              </w:rPr>
+              <w:t>Liste der Wirkungskategorien</w:t>
+            </w:r>
+          </w:p>
+        </w:tc>
+        <w:tc>
+          <w:tcPr>
+            <w:tcW w:w="3544" w:type="dxa"/>
+          </w:tcPr>
+          <w:p>
+            <w:pPr>
+              <w:rPr>
+                <w:sz w:val="28"/>
+                <w:szCs w:val="28"/>
+              </w:rPr>
+            </w:pPr>
+            <w:r>
+              <w:rPr>
+                <w:sz w:val="28"/>
+                <w:szCs w:val="28"/>
+              </w:rPr>
+              <w:t xml:space="preserve">Liste </w:t>
+            </w:r>
+            <w:r>
+              <w:rPr>
+                <w:sz w:val="28"/>
+                <w:szCs w:val="28"/>
+              </w:rPr>
+              <w:t>/ Wirkungskategorie</w:t>
+            </w:r>
+            <w:r>
+              <w:rPr>
+                <w:sz w:val="28"/>
+                <w:szCs w:val="28"/>
+              </w:rPr>
+              <w:t>n</w:t>
+            </w:r>
+          </w:p>
+        </w:tc>
+      </w:tr>
+      <w:tr>
+        <w:tc>
+          <w:tcPr>
+            <w:tcW w:w="710" w:type="dxa"/>
+          </w:tcPr>
+          <w:p>
+            <w:pPr>
+              <w:jc w:val="right"/>
+              <w:rPr>
+                <w:sz w:val="28"/>
+                <w:szCs w:val="28"/>
+              </w:rPr>
+            </w:pPr>
+            <w:r>
+              <w:rPr>
+                <w:sz w:val="28"/>
+                <w:szCs w:val="28"/>
+              </w:rPr>
+              <w:t>14</w:t>
+            </w:r>
+          </w:p>
+        </w:tc>
+        <w:tc>
+          <w:tcPr>
+            <w:tcW w:w="1701" w:type="dxa"/>
+          </w:tcPr>
+          <w:p>
+            <w:pPr>
+              <w:rPr>
+                <w:sz w:val="28"/>
+                <w:szCs w:val="28"/>
+              </w:rPr>
+            </w:pPr>
+            <w:proofErr w:type="spellStart"/>
+            <w:r>
+              <w:rPr>
+                <w:sz w:val="28"/>
+                <w:szCs w:val="28"/>
+              </w:rPr>
+              <w:t>listePBa</w:t>
+            </w:r>
+            <w:proofErr w:type="spellEnd"/>
+          </w:p>
+        </w:tc>
+        <w:tc>
+          <w:tcPr>
+            <w:tcW w:w="3827" w:type="dxa"/>
+          </w:tcPr>
+          <w:p>
+            <w:pPr>
+              <w:rPr>
+                <w:sz w:val="28"/>
+                <w:szCs w:val="28"/>
+              </w:rPr>
+            </w:pPr>
+            <w:r>
+              <w:rPr>
+                <w:sz w:val="28"/>
+                <w:szCs w:val="28"/>
+              </w:rPr>
+              <w:t>Liste der Produktdeklarationen</w:t>
+            </w:r>
+          </w:p>
+        </w:tc>
+        <w:tc>
+          <w:tcPr>
+            <w:tcW w:w="3544" w:type="dxa"/>
+          </w:tcPr>
+          <w:p>
+            <w:pPr>
+              <w:rPr>
+                <w:sz w:val="28"/>
+                <w:szCs w:val="28"/>
+              </w:rPr>
+            </w:pPr>
+            <w:r>
+              <w:rPr>
+                <w:sz w:val="28"/>
+                <w:szCs w:val="28"/>
+              </w:rPr>
+              <w:t>Liste / Produktdeklarationen</w:t>
+            </w:r>
+          </w:p>
+        </w:tc>
+      </w:tr>
+      <w:tr>
+        <w:tc>
+          <w:tcPr>
+            <w:tcW w:w="710" w:type="dxa"/>
+          </w:tcPr>
+          <w:p>
+            <w:pPr>
+              <w:jc w:val="right"/>
+              <w:rPr>
+                <w:sz w:val="28"/>
+                <w:szCs w:val="28"/>
+              </w:rPr>
+            </w:pPr>
+            <w:r>
+              <w:rPr>
+                <w:sz w:val="28"/>
+                <w:szCs w:val="28"/>
+              </w:rPr>
+              <w:t>15</w:t>
+            </w:r>
+          </w:p>
+        </w:tc>
+        <w:tc>
+          <w:tcPr>
+            <w:tcW w:w="1701" w:type="dxa"/>
+          </w:tcPr>
+          <w:p>
+            <w:pPr>
+              <w:rPr>
+                <w:sz w:val="28"/>
+                <w:szCs w:val="28"/>
+              </w:rPr>
+            </w:pPr>
+            <w:proofErr w:type="spellStart"/>
+            <w:r>
+              <w:rPr>
+                <w:sz w:val="28"/>
+                <w:szCs w:val="28"/>
+              </w:rPr>
+              <w:t>neuCF</w:t>
+            </w:r>
+            <w:proofErr w:type="spellEnd"/>
+          </w:p>
+        </w:tc>
+        <w:tc>
+          <w:tcPr>
+            <w:tcW w:w="3827" w:type="dxa"/>
+          </w:tcPr>
+          <w:p>
+            <w:pPr>
+              <w:rPr>
+                <w:sz w:val="28"/>
+                <w:szCs w:val="28"/>
+              </w:rPr>
+            </w:pPr>
+            <w:r>
+              <w:rPr>
+                <w:sz w:val="28"/>
+                <w:szCs w:val="28"/>
+              </w:rPr>
+              <w:t>Neuer Charakterisierungsfaktor</w:t>
+            </w:r>
+          </w:p>
+        </w:tc>
+        <w:tc>
+          <w:tcPr>
+            <w:tcW w:w="3544" w:type="dxa"/>
+          </w:tcPr>
+          <w:p>
+            <w:pPr>
+              <w:rPr>
+                <w:sz w:val="28"/>
+                <w:szCs w:val="28"/>
+              </w:rPr>
+            </w:pPr>
+            <w:r>
+              <w:rPr>
+                <w:sz w:val="28"/>
+                <w:szCs w:val="28"/>
+              </w:rPr>
+              <w:t>Neu /</w:t>
+            </w:r>
+            <w:r>
+              <w:rPr>
+                <w:sz w:val="28"/>
+                <w:szCs w:val="28"/>
+              </w:rPr>
+              <w:t xml:space="preserve"> </w:t>
+            </w:r>
+            <w:r>
+              <w:rPr>
+                <w:sz w:val="28"/>
+                <w:szCs w:val="28"/>
+              </w:rPr>
+              <w:t>Charakterisierungsfaktor</w:t>
+            </w:r>
+          </w:p>
+        </w:tc>
+      </w:tr>
+      <w:tr>
+        <w:tc>
+          <w:tcPr>
+            <w:tcW w:w="710" w:type="dxa"/>
+          </w:tcPr>
+          <w:p>
+            <w:pPr>
+              <w:jc w:val="right"/>
+              <w:rPr>
+                <w:sz w:val="28"/>
+                <w:szCs w:val="28"/>
+              </w:rPr>
+            </w:pPr>
+            <w:r>
+              <w:rPr>
+                <w:sz w:val="28"/>
+                <w:szCs w:val="28"/>
+              </w:rPr>
+              <w:t>16</w:t>
+            </w:r>
+          </w:p>
+        </w:tc>
+        <w:tc>
+          <w:tcPr>
+            <w:tcW w:w="1701" w:type="dxa"/>
+          </w:tcPr>
+          <w:p>
+            <w:pPr>
+              <w:rPr>
+                <w:sz w:val="28"/>
+                <w:szCs w:val="28"/>
+              </w:rPr>
+            </w:pPr>
+            <w:proofErr w:type="spellStart"/>
+            <w:r>
+              <w:rPr>
+                <w:sz w:val="28"/>
+                <w:szCs w:val="28"/>
+              </w:rPr>
+              <w:t>listeCFs</w:t>
+            </w:r>
+            <w:proofErr w:type="spellEnd"/>
+          </w:p>
+        </w:tc>
+        <w:tc>
+          <w:tcPr>
+            <w:tcW w:w="3827" w:type="dxa"/>
+          </w:tcPr>
+          <w:p>
+            <w:pPr>
+              <w:rPr>
+                <w:sz w:val="28"/>
+                <w:szCs w:val="28"/>
+              </w:rPr>
+            </w:pPr>
+            <w:r>
+              <w:rPr>
+                <w:sz w:val="28"/>
+                <w:szCs w:val="28"/>
+              </w:rPr>
+              <w:t>List der Charakterisierungsfaktoren</w:t>
+            </w:r>
+          </w:p>
+        </w:tc>
+        <w:tc>
+          <w:tcPr>
+            <w:tcW w:w="3544" w:type="dxa"/>
+          </w:tcPr>
+          <w:p>
+            <w:pPr>
+              <w:rPr>
+                <w:sz w:val="28"/>
+                <w:szCs w:val="28"/>
+              </w:rPr>
+            </w:pPr>
+            <w:r>
+              <w:rPr>
+                <w:sz w:val="28"/>
+                <w:szCs w:val="28"/>
+              </w:rPr>
+              <w:t>Liste /</w:t>
+            </w:r>
+            <w:r>
+              <w:rPr>
+                <w:sz w:val="28"/>
+                <w:szCs w:val="28"/>
+              </w:rPr>
+              <w:t xml:space="preserve"> </w:t>
+            </w:r>
+            <w:r>
+              <w:rPr>
+                <w:sz w:val="28"/>
+                <w:szCs w:val="28"/>
+              </w:rPr>
+              <w:t>Charakterisierungsfaktoren</w:t>
+            </w:r>
+          </w:p>
+        </w:tc>
+      </w:tr>
+      <w:tr>
+        <w:tc>
+          <w:tcPr>
+            <w:tcW w:w="710" w:type="dxa"/>
+          </w:tcPr>
+          <w:p>
+            <w:pPr>
+              <w:jc w:val="right"/>
+              <w:rPr>
+                <w:sz w:val="28"/>
+                <w:szCs w:val="28"/>
+              </w:rPr>
+            </w:pPr>
+            <w:r>
+              <w:rPr>
+                <w:sz w:val="28"/>
+                <w:szCs w:val="28"/>
+              </w:rPr>
+              <w:t>17</w:t>
+            </w:r>
+          </w:p>
+        </w:tc>
+        <w:tc>
+          <w:tcPr>
+            <w:tcW w:w="1701" w:type="dxa"/>
+          </w:tcPr>
+          <w:p>
+            <w:pPr>
+              <w:rPr>
+                <w:sz w:val="28"/>
+                <w:szCs w:val="28"/>
+              </w:rPr>
+            </w:pPr>
+            <w:proofErr w:type="spellStart"/>
+            <w:r>
+              <w:rPr>
+                <w:sz w:val="28"/>
+                <w:szCs w:val="28"/>
+              </w:rPr>
+              <w:t>neuBM</w:t>
+            </w:r>
+            <w:proofErr w:type="spellEnd"/>
+          </w:p>
+        </w:tc>
+        <w:tc>
+          <w:tcPr>
+            <w:tcW w:w="3827" w:type="dxa"/>
+          </w:tcPr>
+          <w:p>
+            <w:pPr>
+              <w:rPr>
+                <w:sz w:val="28"/>
+                <w:szCs w:val="28"/>
+              </w:rPr>
+            </w:pPr>
+            <w:r>
+              <w:rPr>
+                <w:sz w:val="28"/>
+                <w:szCs w:val="28"/>
+              </w:rPr>
+              <w:t>Neue Bewertungsmethode</w:t>
+            </w:r>
+          </w:p>
+        </w:tc>
+        <w:tc>
+          <w:tcPr>
+            <w:tcW w:w="3544" w:type="dxa"/>
+          </w:tcPr>
+          <w:p>
+            <w:pPr>
+              <w:rPr>
+                <w:sz w:val="28"/>
+                <w:szCs w:val="28"/>
+              </w:rPr>
+            </w:pPr>
+            <w:r>
+              <w:rPr>
+                <w:sz w:val="28"/>
+                <w:szCs w:val="28"/>
+              </w:rPr>
+              <w:t>Neu /</w:t>
+            </w:r>
+            <w:r>
+              <w:rPr>
+                <w:sz w:val="28"/>
+                <w:szCs w:val="28"/>
+              </w:rPr>
+              <w:t xml:space="preserve"> </w:t>
+            </w:r>
+            <w:r>
+              <w:rPr>
+                <w:sz w:val="28"/>
+                <w:szCs w:val="28"/>
+              </w:rPr>
+              <w:t>Bewertungsmethode</w:t>
+            </w:r>
+          </w:p>
+        </w:tc>
+      </w:tr>
+      <w:tr>
+        <w:tc>
+          <w:tcPr>
+            <w:tcW w:w="710" w:type="dxa"/>
+          </w:tcPr>
+          <w:p>
+            <w:pPr>
+              <w:jc w:val="right"/>
+              <w:rPr>
+                <w:sz w:val="28"/>
+                <w:szCs w:val="28"/>
+              </w:rPr>
+            </w:pPr>
+            <w:r>
+              <w:rPr>
+                <w:sz w:val="28"/>
+                <w:szCs w:val="28"/>
+              </w:rPr>
+              <w:t>18</w:t>
+            </w:r>
+          </w:p>
+        </w:tc>
+        <w:tc>
+          <w:tcPr>
+            <w:tcW w:w="1701" w:type="dxa"/>
+          </w:tcPr>
+          <w:p>
+            <w:pPr>
+              <w:rPr>
+                <w:sz w:val="28"/>
+                <w:szCs w:val="28"/>
+              </w:rPr>
+            </w:pPr>
+            <w:proofErr w:type="spellStart"/>
+            <w:r>
+              <w:rPr>
+                <w:sz w:val="28"/>
+                <w:szCs w:val="28"/>
+              </w:rPr>
+              <w:t>listeBMs</w:t>
+            </w:r>
+            <w:proofErr w:type="spellEnd"/>
+          </w:p>
+        </w:tc>
+        <w:tc>
+          <w:tcPr>
+            <w:tcW w:w="3827" w:type="dxa"/>
+          </w:tcPr>
+          <w:p>
+            <w:pPr>
+              <w:rPr>
+                <w:sz w:val="28"/>
+                <w:szCs w:val="28"/>
+              </w:rPr>
+            </w:pPr>
+            <w:r>
+              <w:rPr>
+                <w:sz w:val="28"/>
+                <w:szCs w:val="28"/>
+              </w:rPr>
+              <w:t>Liste der Bewertungsmethoden</w:t>
+            </w:r>
+          </w:p>
+        </w:tc>
+        <w:tc>
+          <w:tcPr>
+            <w:tcW w:w="3544" w:type="dxa"/>
+          </w:tcPr>
+          <w:p>
+            <w:pPr>
+              <w:rPr>
+                <w:sz w:val="28"/>
+                <w:szCs w:val="28"/>
+              </w:rPr>
+            </w:pPr>
+            <w:r>
+              <w:rPr>
+                <w:sz w:val="28"/>
+                <w:szCs w:val="28"/>
+              </w:rPr>
+              <w:t>Liste /</w:t>
+            </w:r>
+            <w:r>
+              <w:rPr>
+                <w:sz w:val="28"/>
+                <w:szCs w:val="28"/>
+              </w:rPr>
+              <w:t xml:space="preserve"> </w:t>
+            </w:r>
+            <w:r>
+              <w:rPr>
+                <w:sz w:val="28"/>
+                <w:szCs w:val="28"/>
+              </w:rPr>
+              <w:t>Bewertungsmethoden</w:t>
+            </w:r>
+          </w:p>
+        </w:tc>
+      </w:tr>
+      <w:tr>
+        <w:tc>
+          <w:tcPr>
+            <w:tcW w:w="710" w:type="dxa"/>
+          </w:tcPr>
+          <w:p>
+            <w:pPr>
+              <w:jc w:val="right"/>
+              <w:rPr>
+                <w:sz w:val="28"/>
+                <w:szCs w:val="28"/>
+              </w:rPr>
+            </w:pPr>
+            <w:r>
+              <w:rPr>
+                <w:sz w:val="28"/>
+                <w:szCs w:val="28"/>
+              </w:rPr>
+              <w:t>19</w:t>
+            </w:r>
+          </w:p>
+        </w:tc>
+        <w:tc>
+          <w:tcPr>
+            <w:tcW w:w="1701" w:type="dxa"/>
+          </w:tcPr>
+          <w:p>
+            <w:pPr>
+              <w:rPr>
+                <w:sz w:val="28"/>
+                <w:szCs w:val="28"/>
+              </w:rPr>
+            </w:pPr>
+            <w:proofErr w:type="spellStart"/>
+            <w:r>
+              <w:rPr>
+                <w:sz w:val="28"/>
+                <w:szCs w:val="28"/>
+              </w:rPr>
+              <w:t>neuPKente</w:t>
+            </w:r>
+            <w:proofErr w:type="spellEnd"/>
+          </w:p>
+        </w:tc>
+        <w:tc>
+          <w:tcPr>
+            <w:tcW w:w="3827" w:type="dxa"/>
+          </w:tcPr>
+          <w:p>
+            <w:pPr>
+              <w:rPr>
+                <w:sz w:val="28"/>
+                <w:szCs w:val="28"/>
+              </w:rPr>
+            </w:pPr>
+            <w:r>
+              <w:rPr>
+                <w:sz w:val="28"/>
+                <w:szCs w:val="28"/>
+              </w:rPr>
+              <w:t>Neue Produktkomponente</w:t>
+            </w:r>
+          </w:p>
+        </w:tc>
+        <w:tc>
+          <w:tcPr>
+            <w:tcW w:w="3544" w:type="dxa"/>
+          </w:tcPr>
+          <w:p>
+            <w:pPr>
+              <w:rPr>
+                <w:sz w:val="28"/>
+                <w:szCs w:val="28"/>
+              </w:rPr>
+            </w:pPr>
+            <w:r>
+              <w:rPr>
+                <w:sz w:val="28"/>
+                <w:szCs w:val="28"/>
+              </w:rPr>
+              <w:t>Neu /</w:t>
+            </w:r>
+            <w:r>
+              <w:rPr>
+                <w:sz w:val="28"/>
+                <w:szCs w:val="28"/>
+              </w:rPr>
+              <w:t xml:space="preserve"> </w:t>
+            </w:r>
+            <w:r>
+              <w:rPr>
+                <w:sz w:val="28"/>
+                <w:szCs w:val="28"/>
+              </w:rPr>
+              <w:t>Produktkomponente</w:t>
+            </w:r>
+          </w:p>
+        </w:tc>
+      </w:tr>
+      <w:tr>
+        <w:tc>
+          <w:tcPr>
+            <w:tcW w:w="710" w:type="dxa"/>
+          </w:tcPr>
+          <w:p>
+            <w:pPr>
+              <w:jc w:val="right"/>
+              <w:rPr>
+                <w:sz w:val="28"/>
+                <w:szCs w:val="28"/>
+              </w:rPr>
+            </w:pPr>
+            <w:r>
+              <w:rPr>
+                <w:sz w:val="28"/>
+                <w:szCs w:val="28"/>
+              </w:rPr>
+              <w:t>20</w:t>
+            </w:r>
+          </w:p>
+        </w:tc>
+        <w:tc>
+          <w:tcPr>
+            <w:tcW w:w="1701" w:type="dxa"/>
+          </w:tcPr>
+          <w:p>
+            <w:pPr>
+              <w:rPr>
+                <w:sz w:val="28"/>
+                <w:szCs w:val="28"/>
+              </w:rPr>
+            </w:pPr>
+            <w:proofErr w:type="spellStart"/>
+            <w:r>
+              <w:rPr>
+                <w:sz w:val="28"/>
+                <w:szCs w:val="28"/>
+              </w:rPr>
+              <w:t>listePKentes</w:t>
+            </w:r>
+            <w:proofErr w:type="spellEnd"/>
+          </w:p>
+        </w:tc>
+        <w:tc>
+          <w:tcPr>
+            <w:tcW w:w="3827" w:type="dxa"/>
+          </w:tcPr>
+          <w:p>
+            <w:pPr>
+              <w:rPr>
+                <w:sz w:val="28"/>
+                <w:szCs w:val="28"/>
+              </w:rPr>
+            </w:pPr>
+            <w:r>
+              <w:rPr>
+                <w:sz w:val="28"/>
+                <w:szCs w:val="28"/>
+              </w:rPr>
+              <w:t>Liste der Produktkomponenten</w:t>
+            </w:r>
+          </w:p>
+        </w:tc>
+        <w:tc>
+          <w:tcPr>
+            <w:tcW w:w="3544" w:type="dxa"/>
+          </w:tcPr>
+          <w:p>
+            <w:pPr>
+              <w:rPr>
+                <w:sz w:val="28"/>
+                <w:szCs w:val="28"/>
+              </w:rPr>
+            </w:pPr>
+            <w:r>
+              <w:rPr>
+                <w:sz w:val="28"/>
+                <w:szCs w:val="28"/>
+              </w:rPr>
+              <w:t>Liste /</w:t>
+            </w:r>
+            <w:r>
+              <w:rPr>
+                <w:sz w:val="28"/>
+                <w:szCs w:val="28"/>
+              </w:rPr>
+              <w:t xml:space="preserve"> </w:t>
+            </w:r>
+            <w:r>
+              <w:rPr>
+                <w:sz w:val="28"/>
+                <w:szCs w:val="28"/>
+              </w:rPr>
+              <w:t>Produktkomponenten</w:t>
+            </w:r>
+          </w:p>
+        </w:tc>
+      </w:tr>
+      <w:tr>
+        <w:tc>
+          <w:tcPr>
+            <w:tcW w:w="710" w:type="dxa"/>
+          </w:tcPr>
+          <w:p>
+            <w:pPr>
+              <w:jc w:val="right"/>
+              <w:rPr>
+                <w:sz w:val="28"/>
+                <w:szCs w:val="28"/>
+              </w:rPr>
+            </w:pPr>
+            <w:r>
+              <w:rPr>
+                <w:sz w:val="28"/>
+                <w:szCs w:val="28"/>
+              </w:rPr>
+              <w:t>21</w:t>
+            </w:r>
+          </w:p>
+        </w:tc>
+        <w:tc>
+          <w:tcPr>
+            <w:tcW w:w="1701" w:type="dxa"/>
+          </w:tcPr>
+          <w:p>
+            <w:pPr>
+              <w:rPr>
+                <w:sz w:val="28"/>
+                <w:szCs w:val="28"/>
+              </w:rPr>
+            </w:pPr>
+            <w:proofErr w:type="spellStart"/>
+            <w:r>
+              <w:rPr>
+                <w:sz w:val="28"/>
+                <w:szCs w:val="28"/>
+              </w:rPr>
+              <w:t>neuPKtion</w:t>
+            </w:r>
+            <w:proofErr w:type="spellEnd"/>
+          </w:p>
+        </w:tc>
+        <w:tc>
+          <w:tcPr>
+            <w:tcW w:w="3827" w:type="dxa"/>
+          </w:tcPr>
+          <w:p>
+            <w:pPr>
+              <w:rPr>
+                <w:sz w:val="28"/>
+                <w:szCs w:val="28"/>
+              </w:rPr>
+            </w:pPr>
+            <w:r>
+              <w:rPr>
+                <w:sz w:val="28"/>
+                <w:szCs w:val="28"/>
+              </w:rPr>
+              <w:t xml:space="preserve">Neue </w:t>
+            </w:r>
+            <w:proofErr w:type="spellStart"/>
+            <w:r>
+              <w:rPr>
+                <w:sz w:val="28"/>
+                <w:szCs w:val="28"/>
+              </w:rPr>
+              <w:t>Produktskomposition</w:t>
+            </w:r>
+            <w:proofErr w:type="spellEnd"/>
+          </w:p>
+        </w:tc>
+        <w:tc>
+          <w:tcPr>
+            <w:tcW w:w="3544" w:type="dxa"/>
+          </w:tcPr>
+          <w:p>
+            <w:pPr>
+              <w:rPr>
+                <w:sz w:val="28"/>
+                <w:szCs w:val="28"/>
+              </w:rPr>
+            </w:pPr>
+            <w:r>
+              <w:rPr>
+                <w:sz w:val="28"/>
+                <w:szCs w:val="28"/>
+              </w:rPr>
+              <w:t>Neu /</w:t>
+            </w:r>
+            <w:r>
+              <w:rPr>
+                <w:sz w:val="28"/>
+                <w:szCs w:val="28"/>
+              </w:rPr>
+              <w:t xml:space="preserve"> </w:t>
+            </w:r>
+            <w:proofErr w:type="spellStart"/>
+            <w:r>
+              <w:rPr>
+                <w:sz w:val="28"/>
+                <w:szCs w:val="28"/>
+              </w:rPr>
+              <w:t>Produktskomposition</w:t>
+            </w:r>
+            <w:proofErr w:type="spellEnd"/>
+          </w:p>
+        </w:tc>
+      </w:tr>
+      <w:tr>
+        <w:tc>
+          <w:tcPr>
+            <w:tcW w:w="710" w:type="dxa"/>
+          </w:tcPr>
+          <w:p>
+            <w:pPr>
+              <w:jc w:val="right"/>
+              <w:rPr>
+                <w:sz w:val="28"/>
+                <w:szCs w:val="28"/>
+              </w:rPr>
+            </w:pPr>
+            <w:r>
+              <w:rPr>
+                <w:sz w:val="28"/>
+                <w:szCs w:val="28"/>
+              </w:rPr>
+              <w:t>22</w:t>
+            </w:r>
+          </w:p>
+        </w:tc>
+        <w:tc>
+          <w:tcPr>
+            <w:tcW w:w="1701" w:type="dxa"/>
+          </w:tcPr>
+          <w:p>
+            <w:pPr>
+              <w:rPr>
+                <w:sz w:val="28"/>
+                <w:szCs w:val="28"/>
+              </w:rPr>
+            </w:pPr>
+            <w:proofErr w:type="spellStart"/>
+            <w:r>
+              <w:rPr>
+                <w:sz w:val="28"/>
+                <w:szCs w:val="28"/>
+              </w:rPr>
+              <w:t>listePKtions</w:t>
+            </w:r>
+            <w:proofErr w:type="spellEnd"/>
+          </w:p>
+        </w:tc>
+        <w:tc>
+          <w:tcPr>
+            <w:tcW w:w="3827" w:type="dxa"/>
+          </w:tcPr>
+          <w:p>
+            <w:pPr>
+              <w:rPr>
+                <w:sz w:val="28"/>
+                <w:szCs w:val="28"/>
+              </w:rPr>
+            </w:pPr>
+            <w:r>
+              <w:rPr>
+                <w:sz w:val="28"/>
+                <w:szCs w:val="28"/>
+              </w:rPr>
+              <w:t>Liste der Produktkompositionen</w:t>
+            </w:r>
+          </w:p>
+        </w:tc>
+        <w:tc>
+          <w:tcPr>
+            <w:tcW w:w="3544" w:type="dxa"/>
+          </w:tcPr>
+          <w:p>
+            <w:pPr>
+              <w:rPr>
+                <w:sz w:val="28"/>
+                <w:szCs w:val="28"/>
+              </w:rPr>
+            </w:pPr>
+            <w:r>
+              <w:rPr>
+                <w:sz w:val="28"/>
+                <w:szCs w:val="28"/>
+              </w:rPr>
+              <w:t>Liste /</w:t>
+            </w:r>
+            <w:r>
+              <w:rPr>
+                <w:sz w:val="28"/>
+                <w:szCs w:val="28"/>
+              </w:rPr>
+              <w:t xml:space="preserve"> </w:t>
+            </w:r>
+            <w:r>
+              <w:rPr>
+                <w:sz w:val="28"/>
+                <w:szCs w:val="28"/>
+              </w:rPr>
+              <w:t>Produktkompositionen</w:t>
+            </w:r>
+            <w:bookmarkStart w:id="0" w:name="_GoBack"/>
+            <w:bookmarkEnd w:id="0"/>
+          </w:p>
+        </w:tc>
+      </w:tr>
+      <w:tr>
+        <w:tc>
+          <w:tcPr>
+            <w:tcW w:w="710" w:type="dxa"/>
+          </w:tcPr>
+          <w:p>
+            <w:pPr>
+              <w:jc w:val="right"/>
+              <w:rPr>
+                <w:sz w:val="28"/>
+                <w:szCs w:val="28"/>
+              </w:rPr>
+            </w:pPr>
+          </w:p>
+        </w:tc>
+        <w:tc>
+          <w:tcPr>
+            <w:tcW w:w="1701" w:type="dxa"/>
+          </w:tcPr>
+          <w:p>
+            <w:pPr>
+              <w:rPr>
+                <w:sz w:val="28"/>
+                <w:szCs w:val="28"/>
+              </w:rPr>
+            </w:pPr>
+          </w:p>
+        </w:tc>
+        <w:tc>
+          <w:tcPr>
+            <w:tcW w:w="3827" w:type="dxa"/>
+          </w:tcPr>
+          <w:p>
+            <w:pPr>
+              <w:rPr>
+                <w:sz w:val="28"/>
+                <w:szCs w:val="28"/>
+              </w:rPr>
+            </w:pPr>
+          </w:p>
+        </w:tc>
+        <w:tc>
+          <w:tcPr>
+            <w:tcW w:w="3544" w:type="dxa"/>
+          </w:tcPr>
+          <w:p>
+            <w:pPr>
+              <w:rPr>
+                <w:sz w:val="28"/>
+                <w:szCs w:val="28"/>
+              </w:rPr>
+            </w:pPr>
+          </w:p>
+        </w:tc>
+      </w:tr>
+    </w:tbl>
+    <w:p>
+      <w:pPr>
+        <w:rPr>
+          <w:b/>
+          <w:sz w:val="28"/>
+          <w:szCs w:val="28"/>
+        </w:rPr>
+      </w:pPr>
+    </w:p>
+    <w:p>
+      <w:pPr>
+        <w:rPr>
+          <w:b/>
+          <w:sz w:val="28"/>
+          <w:szCs w:val="28"/>
+        </w:rPr>
+      </w:pPr>
+      <w:r>
+        <w:rPr>
+          <w:b/>
+          <w:sz w:val="28"/>
+          <w:szCs w:val="28"/>
+        </w:rPr>
+        <w:br w:type="page"/>
       </w:r>
     </w:p>
     <w:p>
@@ -1452,14 +3733,7 @@
           <w:szCs w:val="28"/>
         </w:rPr>
         <w:tab/>
-        <w:t>txtModName</w:t>
-      </w:r>
-      <w:r>
-        <w:rPr>
-          <w:sz w:val="28"/>
-          <w:szCs w:val="28"/>
-        </w:rPr>
-        <w:t>3</w:t>
+        <w:t>txtModName3</w:t>
       </w:r>
     </w:p>
     <w:p>
@@ -1483,21 +3757,7 @@
           <w:sz w:val="28"/>
           <w:szCs w:val="28"/>
         </w:rPr>
-        <w:t xml:space="preserve">. Mod. </w:t>
-      </w:r>
-      <w:r>
-        <w:rPr>
-          <w:sz w:val="28"/>
-          <w:szCs w:val="28"/>
-        </w:rPr>
-        <w:t>bearb</w:t>
-      </w:r>
-      <w:r>
-        <w:rPr>
-          <w:sz w:val="28"/>
-          <w:szCs w:val="28"/>
-        </w:rPr>
-        <w:t>.:</w:t>
+        <w:t>. Mod. bearb.:</w:t>
       </w:r>
       <w:r>
         <w:rPr>
@@ -1512,14 +3772,7 @@
           <w:sz w:val="28"/>
           <w:szCs w:val="28"/>
         </w:rPr>
-        <w:t>btn</w:t>
-      </w:r>
-      <w:r>
-        <w:rPr>
-          <w:sz w:val="28"/>
-          <w:szCs w:val="28"/>
-        </w:rPr>
-        <w:t>EditModul</w:t>
+        <w:t>btnEditModul</w:t>
       </w:r>
       <w:proofErr w:type="spellEnd"/>
     </w:p>
@@ -1550,14 +3803,7 @@
           <w:szCs w:val="28"/>
         </w:rPr>
         <w:tab/>
-        <w:t>txtFlussName</w:t>
-      </w:r>
-      <w:r>
-        <w:rPr>
-          <w:sz w:val="28"/>
-          <w:szCs w:val="28"/>
-        </w:rPr>
-        <w:t>2</w:t>
+        <w:t>txtFlussName2</w:t>
       </w:r>
     </w:p>
     <w:p>
@@ -1580,14 +3826,7 @@
           <w:szCs w:val="28"/>
         </w:rPr>
         <w:tab/>
-        <w:t>txtMenge</w:t>
-      </w:r>
-      <w:r>
-        <w:rPr>
-          <w:sz w:val="28"/>
-          <w:szCs w:val="28"/>
-        </w:rPr>
-        <w:t>2</w:t>
+        <w:t>txtMenge2</w:t>
       </w:r>
     </w:p>
     <w:p>
@@ -1750,8 +3989,6 @@
         <w:tab/>
         <w:t>lblStatus4</w:t>
       </w:r>
-      <w:bookmarkStart w:id="0" w:name="_GoBack"/>
-      <w:bookmarkEnd w:id="0"/>
     </w:p>
     <w:p>
       <w:pPr>
@@ -2222,6 +4459,25 @@
       <w:szCs w:val="18"/>
     </w:rPr>
   </w:style>
+  <w:style w:type="table" w:styleId="Tabellenraster">
+    <w:name w:val="Table Grid"/>
+    <w:basedOn w:val="NormaleTabelle"/>
+    <w:uiPriority w:val="39"/>
+    <w:rsid w:val="003523A1"/>
+    <w:pPr>
+      <w:spacing w:after="0" w:line="240" w:lineRule="auto"/>
+    </w:pPr>
+    <w:tblPr>
+      <w:tblBorders>
+        <w:top w:val="single" w:sz="4" w:space="0" w:color="auto"/>
+        <w:left w:val="single" w:sz="4" w:space="0" w:color="auto"/>
+        <w:bottom w:val="single" w:sz="4" w:space="0" w:color="auto"/>
+        <w:right w:val="single" w:sz="4" w:space="0" w:color="auto"/>
+        <w:insideH w:val="single" w:sz="4" w:space="0" w:color="auto"/>
+        <w:insideV w:val="single" w:sz="4" w:space="0" w:color="auto"/>
+      </w:tblBorders>
+    </w:tblPr>
+  </w:style>
 </w:styles>
 </file>
 

</xml_diff>

<commit_message>
Version 0.925 (issue #4, step 4)
</commit_message>
<xml_diff>
--- a/Dokumentation/IWB-LCI-Dokumentation.docx
+++ b/Dokumentation/IWB-LCI-Dokumentation.docx
@@ -997,14 +997,7 @@
                 <w:sz w:val="28"/>
                 <w:szCs w:val="28"/>
               </w:rPr>
-              <w:t>“</w:t>
-            </w:r>
-            <w:r>
-              <w:rPr>
-                <w:sz w:val="28"/>
-                <w:szCs w:val="28"/>
-              </w:rPr>
-              <w:t>)</w:t>
+              <w:t>“)</w:t>
             </w:r>
           </w:p>
         </w:tc>
@@ -1357,21 +1350,7 @@
                 <w:sz w:val="28"/>
                 <w:szCs w:val="28"/>
               </w:rPr>
-              <w:t xml:space="preserve">Liste </w:t>
-            </w:r>
-            <w:r>
-              <w:rPr>
-                <w:sz w:val="28"/>
-                <w:szCs w:val="28"/>
-              </w:rPr>
-              <w:t>/ Wirkungskategorie</w:t>
-            </w:r>
-            <w:r>
-              <w:rPr>
-                <w:sz w:val="28"/>
-                <w:szCs w:val="28"/>
-              </w:rPr>
-              <w:t>n</w:t>
+              <w:t>Liste / Wirkungskategorien</w:t>
             </w:r>
           </w:p>
         </w:tc>
@@ -1541,21 +1520,7 @@
                 <w:sz w:val="28"/>
                 <w:szCs w:val="28"/>
               </w:rPr>
-              <w:t>Neu /</w:t>
-            </w:r>
-            <w:r>
-              <w:rPr>
-                <w:sz w:val="28"/>
-                <w:szCs w:val="28"/>
-              </w:rPr>
-              <w:t xml:space="preserve"> </w:t>
-            </w:r>
-            <w:r>
-              <w:rPr>
-                <w:sz w:val="28"/>
-                <w:szCs w:val="28"/>
-              </w:rPr>
-              <w:t>Charakterisierungsfaktor</w:t>
+              <w:t>Neu / Charakterisierungsfaktor</w:t>
             </w:r>
           </w:p>
         </w:tc>
@@ -1640,21 +1605,7 @@
                 <w:sz w:val="28"/>
                 <w:szCs w:val="28"/>
               </w:rPr>
-              <w:t>Liste /</w:t>
-            </w:r>
-            <w:r>
-              <w:rPr>
-                <w:sz w:val="28"/>
-                <w:szCs w:val="28"/>
-              </w:rPr>
-              <w:t xml:space="preserve"> </w:t>
-            </w:r>
-            <w:r>
-              <w:rPr>
-                <w:sz w:val="28"/>
-                <w:szCs w:val="28"/>
-              </w:rPr>
-              <w:t>Charakterisierungsfaktoren</w:t>
+              <w:t>Liste / Charakterisierungsfaktoren</w:t>
             </w:r>
           </w:p>
         </w:tc>
@@ -1739,21 +1690,7 @@
                 <w:sz w:val="28"/>
                 <w:szCs w:val="28"/>
               </w:rPr>
-              <w:t>Neu /</w:t>
-            </w:r>
-            <w:r>
-              <w:rPr>
-                <w:sz w:val="28"/>
-                <w:szCs w:val="28"/>
-              </w:rPr>
-              <w:t xml:space="preserve"> </w:t>
-            </w:r>
-            <w:r>
-              <w:rPr>
-                <w:sz w:val="28"/>
-                <w:szCs w:val="28"/>
-              </w:rPr>
-              <w:t>Bewertungsmethode</w:t>
+              <w:t>Neu / Bewertungsmethode</w:t>
             </w:r>
           </w:p>
         </w:tc>
@@ -1838,21 +1775,7 @@
                 <w:sz w:val="28"/>
                 <w:szCs w:val="28"/>
               </w:rPr>
-              <w:t>Liste /</w:t>
-            </w:r>
-            <w:r>
-              <w:rPr>
-                <w:sz w:val="28"/>
-                <w:szCs w:val="28"/>
-              </w:rPr>
-              <w:t xml:space="preserve"> </w:t>
-            </w:r>
-            <w:r>
-              <w:rPr>
-                <w:sz w:val="28"/>
-                <w:szCs w:val="28"/>
-              </w:rPr>
-              <w:t>Bewertungsmethoden</w:t>
+              <w:t>Liste / Bewertungsmethoden</w:t>
             </w:r>
           </w:p>
         </w:tc>
@@ -1937,21 +1860,7 @@
                 <w:sz w:val="28"/>
                 <w:szCs w:val="28"/>
               </w:rPr>
-              <w:t>Neu /</w:t>
-            </w:r>
-            <w:r>
-              <w:rPr>
-                <w:sz w:val="28"/>
-                <w:szCs w:val="28"/>
-              </w:rPr>
-              <w:t xml:space="preserve"> </w:t>
-            </w:r>
-            <w:r>
-              <w:rPr>
-                <w:sz w:val="28"/>
-                <w:szCs w:val="28"/>
-              </w:rPr>
-              <w:t>Produktkomponente</w:t>
+              <w:t>Neu / Produktkomponente</w:t>
             </w:r>
           </w:p>
         </w:tc>
@@ -2036,21 +1945,7 @@
                 <w:sz w:val="28"/>
                 <w:szCs w:val="28"/>
               </w:rPr>
-              <w:t>Liste /</w:t>
-            </w:r>
-            <w:r>
-              <w:rPr>
-                <w:sz w:val="28"/>
-                <w:szCs w:val="28"/>
-              </w:rPr>
-              <w:t xml:space="preserve"> </w:t>
-            </w:r>
-            <w:r>
-              <w:rPr>
-                <w:sz w:val="28"/>
-                <w:szCs w:val="28"/>
-              </w:rPr>
-              <w:t>Produktkomponenten</w:t>
+              <w:t>Liste / Produktkomponenten</w:t>
             </w:r>
           </w:p>
         </w:tc>
@@ -2144,14 +2039,7 @@
                 <w:sz w:val="28"/>
                 <w:szCs w:val="28"/>
               </w:rPr>
-              <w:t>Neu /</w:t>
-            </w:r>
-            <w:r>
-              <w:rPr>
-                <w:sz w:val="28"/>
-                <w:szCs w:val="28"/>
-              </w:rPr>
-              <w:t xml:space="preserve"> </w:t>
+              <w:t xml:space="preserve">Neu / </w:t>
             </w:r>
             <w:proofErr w:type="spellStart"/>
             <w:r>
@@ -2245,24 +2133,8 @@
                 <w:sz w:val="28"/>
                 <w:szCs w:val="28"/>
               </w:rPr>
-              <w:t>Liste /</w:t>
-            </w:r>
-            <w:r>
-              <w:rPr>
-                <w:sz w:val="28"/>
-                <w:szCs w:val="28"/>
-              </w:rPr>
-              <w:t xml:space="preserve"> </w:t>
-            </w:r>
-            <w:r>
-              <w:rPr>
-                <w:sz w:val="28"/>
-                <w:szCs w:val="28"/>
-              </w:rPr>
-              <w:t>Produktkompositionen</w:t>
-            </w:r>
-            <w:bookmarkStart w:id="0" w:name="_GoBack"/>
-            <w:bookmarkEnd w:id="0"/>
+              <w:t>Liste / Produktkompositionen</w:t>
+            </w:r>
           </w:p>
         </w:tc>
       </w:tr>
@@ -3641,19 +3513,901 @@
     <w:p>
       <w:pPr>
         <w:rPr>
+          <w:sz w:val="28"/>
+          <w:szCs w:val="28"/>
+        </w:rPr>
+      </w:pPr>
+      <w:r>
+        <w:rPr>
+          <w:sz w:val="28"/>
+          <w:szCs w:val="28"/>
+        </w:rPr>
+        <w:tab/>
+      </w:r>
+    </w:p>
+    <w:p>
+      <w:pPr>
+        <w:rPr>
+          <w:sz w:val="28"/>
+          <w:szCs w:val="28"/>
+        </w:rPr>
+      </w:pPr>
+      <w:r>
+        <w:rPr>
           <w:noProof/>
           <w:sz w:val="28"/>
           <w:szCs w:val="28"/>
           <w:lang w:eastAsia="de-DE"/>
         </w:rPr>
-      </w:pPr>
-      <w:r>
-        <w:rPr>
-          <w:sz w:val="28"/>
-          <w:szCs w:val="28"/>
-        </w:rPr>
-        <w:tab/>
-      </w:r>
+        <w:lastRenderedPageBreak/>
+        <w:drawing>
+          <wp:inline distT="0" distB="0" distL="0" distR="0" wp14:anchorId="7523E732">
+            <wp:extent cx="5718810" cy="4572635"/>
+            <wp:effectExtent l="0" t="0" r="0" b="0"/>
+            <wp:docPr id="8" name="Grafik 8"/>
+            <wp:cNvGraphicFramePr>
+              <a:graphicFrameLocks xmlns:a="http://schemas.openxmlformats.org/drawingml/2006/main" noChangeAspect="1"/>
+            </wp:cNvGraphicFramePr>
+            <a:graphic xmlns:a="http://schemas.openxmlformats.org/drawingml/2006/main">
+              <a:graphicData uri="http://schemas.openxmlformats.org/drawingml/2006/picture">
+                <pic:pic xmlns:pic="http://schemas.openxmlformats.org/drawingml/2006/picture">
+                  <pic:nvPicPr>
+                    <pic:cNvPr id="0" name="Picture 2"/>
+                    <pic:cNvPicPr>
+                      <a:picLocks noChangeAspect="1" noChangeArrowheads="1"/>
+                    </pic:cNvPicPr>
+                  </pic:nvPicPr>
+                  <pic:blipFill>
+                    <a:blip r:embed="rId8">
+                      <a:extLst>
+                        <a:ext uri="{28A0092B-C50C-407E-A947-70E740481C1C}">
+                          <a14:useLocalDpi xmlns:a14="http://schemas.microsoft.com/office/drawing/2010/main" val="0"/>
+                        </a:ext>
+                      </a:extLst>
+                    </a:blip>
+                    <a:srcRect/>
+                    <a:stretch>
+                      <a:fillRect/>
+                    </a:stretch>
+                  </pic:blipFill>
+                  <pic:spPr bwMode="auto">
+                    <a:xfrm>
+                      <a:off x="0" y="0"/>
+                      <a:ext cx="5718810" cy="4572635"/>
+                    </a:xfrm>
+                    <a:prstGeom prst="rect">
+                      <a:avLst/>
+                    </a:prstGeom>
+                    <a:noFill/>
+                  </pic:spPr>
+                </pic:pic>
+              </a:graphicData>
+            </a:graphic>
+          </wp:inline>
+        </w:drawing>
+      </w:r>
+    </w:p>
+    <w:p>
+      <w:pPr>
+        <w:rPr>
+          <w:sz w:val="28"/>
+          <w:szCs w:val="28"/>
+        </w:rPr>
+      </w:pPr>
+    </w:p>
+    <w:p>
+      <w:pPr>
+        <w:rPr>
+          <w:sz w:val="28"/>
+          <w:szCs w:val="28"/>
+        </w:rPr>
+      </w:pPr>
+      <w:r>
+        <w:rPr>
+          <w:sz w:val="28"/>
+          <w:szCs w:val="28"/>
+        </w:rPr>
+        <w:t>Eingabefeld</w:t>
+      </w:r>
+      <w:r>
+        <w:rPr>
+          <w:sz w:val="28"/>
+          <w:szCs w:val="28"/>
+        </w:rPr>
+        <w:t xml:space="preserve"> WK:</w:t>
+      </w:r>
+      <w:r>
+        <w:rPr>
+          <w:sz w:val="28"/>
+          <w:szCs w:val="28"/>
+        </w:rPr>
+        <w:tab/>
+      </w:r>
+      <w:r>
+        <w:rPr>
+          <w:sz w:val="28"/>
+          <w:szCs w:val="28"/>
+        </w:rPr>
+        <w:tab/>
+      </w:r>
+      <w:proofErr w:type="spellStart"/>
+      <w:r>
+        <w:rPr>
+          <w:sz w:val="28"/>
+          <w:szCs w:val="28"/>
+        </w:rPr>
+        <w:t>txtName</w:t>
+      </w:r>
+      <w:r>
+        <w:rPr>
+          <w:sz w:val="28"/>
+          <w:szCs w:val="28"/>
+        </w:rPr>
+        <w:t>WK</w:t>
+      </w:r>
+      <w:proofErr w:type="spellEnd"/>
+    </w:p>
+    <w:p>
+      <w:pPr>
+        <w:rPr>
+          <w:sz w:val="28"/>
+          <w:szCs w:val="28"/>
+        </w:rPr>
+      </w:pPr>
+      <w:r>
+        <w:rPr>
+          <w:sz w:val="28"/>
+          <w:szCs w:val="28"/>
+        </w:rPr>
+        <w:t>WK-Indikator:</w:t>
+      </w:r>
+      <w:r>
+        <w:rPr>
+          <w:sz w:val="28"/>
+          <w:szCs w:val="28"/>
+        </w:rPr>
+        <w:tab/>
+      </w:r>
+      <w:r>
+        <w:rPr>
+          <w:sz w:val="28"/>
+          <w:szCs w:val="28"/>
+        </w:rPr>
+        <w:tab/>
+      </w:r>
+      <w:proofErr w:type="spellStart"/>
+      <w:r>
+        <w:rPr>
+          <w:sz w:val="28"/>
+          <w:szCs w:val="28"/>
+        </w:rPr>
+        <w:t>comboBox</w:t>
+      </w:r>
+      <w:r>
+        <w:rPr>
+          <w:sz w:val="28"/>
+          <w:szCs w:val="28"/>
+        </w:rPr>
+        <w:t>WK</w:t>
+      </w:r>
+      <w:proofErr w:type="spellEnd"/>
+    </w:p>
+    <w:p>
+      <w:pPr>
+        <w:rPr>
+          <w:sz w:val="28"/>
+          <w:szCs w:val="28"/>
+        </w:rPr>
+      </w:pPr>
+      <w:r>
+        <w:rPr>
+          <w:sz w:val="28"/>
+          <w:szCs w:val="28"/>
+        </w:rPr>
+        <w:t>Schaltfläche:</w:t>
+      </w:r>
+      <w:r>
+        <w:rPr>
+          <w:sz w:val="28"/>
+          <w:szCs w:val="28"/>
+        </w:rPr>
+        <w:tab/>
+      </w:r>
+      <w:r>
+        <w:rPr>
+          <w:sz w:val="28"/>
+          <w:szCs w:val="28"/>
+        </w:rPr>
+        <w:tab/>
+      </w:r>
+      <w:proofErr w:type="spellStart"/>
+      <w:r>
+        <w:rPr>
+          <w:sz w:val="28"/>
+          <w:szCs w:val="28"/>
+        </w:rPr>
+        <w:t>btnSpei</w:t>
+      </w:r>
+      <w:r>
+        <w:rPr>
+          <w:sz w:val="28"/>
+          <w:szCs w:val="28"/>
+        </w:rPr>
+        <w:t>WK</w:t>
+      </w:r>
+      <w:proofErr w:type="spellEnd"/>
+    </w:p>
+    <w:p>
+      <w:pPr>
+        <w:rPr>
+          <w:sz w:val="28"/>
+          <w:szCs w:val="28"/>
+        </w:rPr>
+      </w:pPr>
+      <w:r>
+        <w:rPr>
+          <w:sz w:val="28"/>
+          <w:szCs w:val="28"/>
+        </w:rPr>
+        <w:t>Status:</w:t>
+      </w:r>
+      <w:r>
+        <w:rPr>
+          <w:sz w:val="28"/>
+          <w:szCs w:val="28"/>
+        </w:rPr>
+        <w:tab/>
+      </w:r>
+      <w:r>
+        <w:rPr>
+          <w:sz w:val="28"/>
+          <w:szCs w:val="28"/>
+        </w:rPr>
+        <w:tab/>
+      </w:r>
+      <w:r>
+        <w:rPr>
+          <w:sz w:val="28"/>
+          <w:szCs w:val="28"/>
+        </w:rPr>
+        <w:tab/>
+      </w:r>
+      <w:proofErr w:type="spellStart"/>
+      <w:r>
+        <w:rPr>
+          <w:sz w:val="28"/>
+          <w:szCs w:val="28"/>
+        </w:rPr>
+        <w:t>lblStatus</w:t>
+      </w:r>
+      <w:r>
+        <w:rPr>
+          <w:sz w:val="28"/>
+          <w:szCs w:val="28"/>
+        </w:rPr>
+        <w:t>WK</w:t>
+      </w:r>
+      <w:proofErr w:type="spellEnd"/>
+    </w:p>
+    <w:p>
+      <w:pPr>
+        <w:rPr>
+          <w:sz w:val="28"/>
+          <w:szCs w:val="28"/>
+        </w:rPr>
+      </w:pPr>
+    </w:p>
+    <w:p>
+      <w:pPr>
+        <w:rPr>
+          <w:sz w:val="28"/>
+          <w:szCs w:val="28"/>
+        </w:rPr>
+      </w:pPr>
+      <w:r>
+        <w:rPr>
+          <w:sz w:val="28"/>
+          <w:szCs w:val="28"/>
+        </w:rPr>
+        <w:br w:type="page"/>
+      </w:r>
+    </w:p>
+    <w:p>
+      <w:pPr>
+        <w:rPr>
+          <w:sz w:val="28"/>
+          <w:szCs w:val="28"/>
+        </w:rPr>
+      </w:pPr>
+      <w:r>
+        <w:rPr>
+          <w:noProof/>
+          <w:sz w:val="28"/>
+          <w:szCs w:val="28"/>
+          <w:lang w:eastAsia="de-DE"/>
+        </w:rPr>
+        <w:lastRenderedPageBreak/>
+        <w:drawing>
+          <wp:inline distT="0" distB="0" distL="0" distR="0" wp14:anchorId="1FAB9FAC">
+            <wp:extent cx="5718810" cy="4572635"/>
+            <wp:effectExtent l="0" t="0" r="0" b="0"/>
+            <wp:docPr id="9" name="Grafik 9"/>
+            <wp:cNvGraphicFramePr>
+              <a:graphicFrameLocks xmlns:a="http://schemas.openxmlformats.org/drawingml/2006/main" noChangeAspect="1"/>
+            </wp:cNvGraphicFramePr>
+            <a:graphic xmlns:a="http://schemas.openxmlformats.org/drawingml/2006/main">
+              <a:graphicData uri="http://schemas.openxmlformats.org/drawingml/2006/picture">
+                <pic:pic xmlns:pic="http://schemas.openxmlformats.org/drawingml/2006/picture">
+                  <pic:nvPicPr>
+                    <pic:cNvPr id="0" name="Picture 3"/>
+                    <pic:cNvPicPr>
+                      <a:picLocks noChangeAspect="1" noChangeArrowheads="1"/>
+                    </pic:cNvPicPr>
+                  </pic:nvPicPr>
+                  <pic:blipFill>
+                    <a:blip r:embed="rId9">
+                      <a:extLst>
+                        <a:ext uri="{28A0092B-C50C-407E-A947-70E740481C1C}">
+                          <a14:useLocalDpi xmlns:a14="http://schemas.microsoft.com/office/drawing/2010/main" val="0"/>
+                        </a:ext>
+                      </a:extLst>
+                    </a:blip>
+                    <a:srcRect/>
+                    <a:stretch>
+                      <a:fillRect/>
+                    </a:stretch>
+                  </pic:blipFill>
+                  <pic:spPr bwMode="auto">
+                    <a:xfrm>
+                      <a:off x="0" y="0"/>
+                      <a:ext cx="5718810" cy="4572635"/>
+                    </a:xfrm>
+                    <a:prstGeom prst="rect">
+                      <a:avLst/>
+                    </a:prstGeom>
+                    <a:noFill/>
+                  </pic:spPr>
+                </pic:pic>
+              </a:graphicData>
+            </a:graphic>
+          </wp:inline>
+        </w:drawing>
+      </w:r>
+    </w:p>
+    <w:p>
+      <w:pPr>
+        <w:rPr>
+          <w:noProof/>
+          <w:sz w:val="28"/>
+          <w:szCs w:val="28"/>
+          <w:lang w:eastAsia="de-DE"/>
+        </w:rPr>
+      </w:pPr>
+    </w:p>
+    <w:p>
+      <w:pPr>
+        <w:rPr>
+          <w:sz w:val="28"/>
+          <w:szCs w:val="28"/>
+        </w:rPr>
+      </w:pPr>
+      <w:r>
+        <w:rPr>
+          <w:sz w:val="28"/>
+          <w:szCs w:val="28"/>
+        </w:rPr>
+        <w:t xml:space="preserve">Eingabefeld </w:t>
+      </w:r>
+      <w:r>
+        <w:rPr>
+          <w:sz w:val="28"/>
+          <w:szCs w:val="28"/>
+        </w:rPr>
+        <w:t>PD</w:t>
+      </w:r>
+      <w:r>
+        <w:rPr>
+          <w:sz w:val="28"/>
+          <w:szCs w:val="28"/>
+        </w:rPr>
+        <w:t>:</w:t>
+      </w:r>
+      <w:r>
+        <w:rPr>
+          <w:sz w:val="28"/>
+          <w:szCs w:val="28"/>
+        </w:rPr>
+        <w:tab/>
+      </w:r>
+      <w:r>
+        <w:rPr>
+          <w:sz w:val="28"/>
+          <w:szCs w:val="28"/>
+        </w:rPr>
+        <w:tab/>
+      </w:r>
+      <w:r>
+        <w:rPr>
+          <w:sz w:val="28"/>
+          <w:szCs w:val="28"/>
+        </w:rPr>
+        <w:t>txt</w:t>
+      </w:r>
+      <w:r>
+        <w:rPr>
+          <w:sz w:val="28"/>
+          <w:szCs w:val="28"/>
+        </w:rPr>
+        <w:t>P12n1</w:t>
+      </w:r>
+    </w:p>
+    <w:p>
+      <w:pPr>
+        <w:rPr>
+          <w:sz w:val="28"/>
+          <w:szCs w:val="28"/>
+        </w:rPr>
+      </w:pPr>
+      <w:r>
+        <w:rPr>
+          <w:sz w:val="28"/>
+          <w:szCs w:val="28"/>
+        </w:rPr>
+        <w:t xml:space="preserve">Eingabefeld </w:t>
+      </w:r>
+      <w:r>
+        <w:rPr>
+          <w:sz w:val="28"/>
+          <w:szCs w:val="28"/>
+        </w:rPr>
+        <w:t>BM</w:t>
+      </w:r>
+      <w:r>
+        <w:rPr>
+          <w:sz w:val="28"/>
+          <w:szCs w:val="28"/>
+        </w:rPr>
+        <w:t>:</w:t>
+      </w:r>
+      <w:r>
+        <w:rPr>
+          <w:sz w:val="28"/>
+          <w:szCs w:val="28"/>
+        </w:rPr>
+        <w:tab/>
+      </w:r>
+      <w:r>
+        <w:rPr>
+          <w:sz w:val="28"/>
+          <w:szCs w:val="28"/>
+        </w:rPr>
+        <w:tab/>
+        <w:t>txt</w:t>
+      </w:r>
+      <w:r>
+        <w:rPr>
+          <w:sz w:val="28"/>
+          <w:szCs w:val="28"/>
+        </w:rPr>
+        <w:t>P12n4</w:t>
+      </w:r>
+    </w:p>
+    <w:p>
+      <w:pPr>
+        <w:rPr>
+          <w:sz w:val="28"/>
+          <w:szCs w:val="28"/>
+        </w:rPr>
+      </w:pPr>
+      <w:proofErr w:type="spellStart"/>
+      <w:r>
+        <w:rPr>
+          <w:sz w:val="28"/>
+          <w:szCs w:val="28"/>
+        </w:rPr>
+        <w:t>ChkBox</w:t>
+      </w:r>
+      <w:proofErr w:type="spellEnd"/>
+      <w:r>
+        <w:rPr>
+          <w:sz w:val="28"/>
+          <w:szCs w:val="28"/>
+        </w:rPr>
+        <w:t xml:space="preserve"> BM neu</w:t>
+      </w:r>
+      <w:r>
+        <w:rPr>
+          <w:sz w:val="28"/>
+          <w:szCs w:val="28"/>
+        </w:rPr>
+        <w:t xml:space="preserve"> anl.:</w:t>
+      </w:r>
+      <w:r>
+        <w:rPr>
+          <w:sz w:val="28"/>
+          <w:szCs w:val="28"/>
+        </w:rPr>
+        <w:tab/>
+      </w:r>
+      <w:r>
+        <w:rPr>
+          <w:sz w:val="28"/>
+          <w:szCs w:val="28"/>
+        </w:rPr>
+        <w:t>chbP12n1</w:t>
+      </w:r>
+    </w:p>
+    <w:p>
+      <w:pPr>
+        <w:rPr>
+          <w:sz w:val="28"/>
+          <w:szCs w:val="28"/>
+        </w:rPr>
+      </w:pPr>
+      <w:proofErr w:type="spellStart"/>
+      <w:r>
+        <w:rPr>
+          <w:sz w:val="28"/>
+          <w:szCs w:val="28"/>
+        </w:rPr>
+        <w:t>Schaltfl</w:t>
+      </w:r>
+      <w:proofErr w:type="spellEnd"/>
+      <w:r>
+        <w:rPr>
+          <w:sz w:val="28"/>
+          <w:szCs w:val="28"/>
+        </w:rPr>
+        <w:t xml:space="preserve">. </w:t>
+      </w:r>
+      <w:r>
+        <w:rPr>
+          <w:sz w:val="28"/>
+          <w:szCs w:val="28"/>
+        </w:rPr>
+        <w:t>PD anl</w:t>
+      </w:r>
+      <w:r>
+        <w:rPr>
+          <w:sz w:val="28"/>
+          <w:szCs w:val="28"/>
+        </w:rPr>
+        <w:t>.:</w:t>
+      </w:r>
+      <w:r>
+        <w:rPr>
+          <w:sz w:val="28"/>
+          <w:szCs w:val="28"/>
+        </w:rPr>
+        <w:tab/>
+      </w:r>
+      <w:r>
+        <w:rPr>
+          <w:sz w:val="28"/>
+          <w:szCs w:val="28"/>
+        </w:rPr>
+        <w:tab/>
+      </w:r>
+      <w:r>
+        <w:rPr>
+          <w:sz w:val="28"/>
+          <w:szCs w:val="28"/>
+        </w:rPr>
+        <w:t>btnP12n1</w:t>
+      </w:r>
+      <w:r>
+        <w:rPr>
+          <w:sz w:val="28"/>
+          <w:szCs w:val="28"/>
+        </w:rPr>
+        <w:tab/>
+      </w:r>
+    </w:p>
+    <w:p>
+      <w:pPr>
+        <w:rPr>
+          <w:sz w:val="28"/>
+          <w:szCs w:val="28"/>
+        </w:rPr>
+      </w:pPr>
+      <w:r>
+        <w:rPr>
+          <w:sz w:val="28"/>
+          <w:szCs w:val="28"/>
+        </w:rPr>
+        <w:t xml:space="preserve">Eingabefeld </w:t>
+      </w:r>
+      <w:r>
+        <w:rPr>
+          <w:sz w:val="28"/>
+          <w:szCs w:val="28"/>
+        </w:rPr>
+        <w:t>WK</w:t>
+      </w:r>
+      <w:r>
+        <w:rPr>
+          <w:sz w:val="28"/>
+          <w:szCs w:val="28"/>
+        </w:rPr>
+        <w:t>:</w:t>
+      </w:r>
+      <w:r>
+        <w:rPr>
+          <w:sz w:val="28"/>
+          <w:szCs w:val="28"/>
+        </w:rPr>
+        <w:tab/>
+      </w:r>
+      <w:r>
+        <w:rPr>
+          <w:sz w:val="28"/>
+          <w:szCs w:val="28"/>
+        </w:rPr>
+        <w:tab/>
+        <w:t>txt</w:t>
+      </w:r>
+      <w:r>
+        <w:rPr>
+          <w:sz w:val="28"/>
+          <w:szCs w:val="28"/>
+        </w:rPr>
+        <w:t>P12n2</w:t>
+      </w:r>
+    </w:p>
+    <w:p>
+      <w:pPr>
+        <w:rPr>
+          <w:sz w:val="28"/>
+          <w:szCs w:val="28"/>
+        </w:rPr>
+      </w:pPr>
+      <w:proofErr w:type="spellStart"/>
+      <w:r>
+        <w:rPr>
+          <w:sz w:val="28"/>
+          <w:szCs w:val="28"/>
+        </w:rPr>
+        <w:t>ChkBox</w:t>
+      </w:r>
+      <w:proofErr w:type="spellEnd"/>
+      <w:r>
+        <w:rPr>
+          <w:sz w:val="28"/>
+          <w:szCs w:val="28"/>
+        </w:rPr>
+        <w:t xml:space="preserve"> </w:t>
+      </w:r>
+      <w:r>
+        <w:rPr>
+          <w:sz w:val="28"/>
+          <w:szCs w:val="28"/>
+        </w:rPr>
+        <w:t>WK</w:t>
+      </w:r>
+      <w:r>
+        <w:rPr>
+          <w:sz w:val="28"/>
+          <w:szCs w:val="28"/>
+        </w:rPr>
+        <w:t xml:space="preserve"> neu anl.:</w:t>
+      </w:r>
+      <w:r>
+        <w:rPr>
+          <w:sz w:val="28"/>
+          <w:szCs w:val="28"/>
+        </w:rPr>
+        <w:tab/>
+      </w:r>
+      <w:r>
+        <w:rPr>
+          <w:sz w:val="28"/>
+          <w:szCs w:val="28"/>
+        </w:rPr>
+        <w:t>chbP12n2</w:t>
+      </w:r>
+    </w:p>
+    <w:p>
+      <w:pPr>
+        <w:rPr>
+          <w:sz w:val="28"/>
+          <w:szCs w:val="28"/>
+        </w:rPr>
+      </w:pPr>
+      <w:r>
+        <w:rPr>
+          <w:sz w:val="28"/>
+          <w:szCs w:val="28"/>
+        </w:rPr>
+        <w:t>Eingabefeld Menge:</w:t>
+      </w:r>
+      <w:r>
+        <w:rPr>
+          <w:sz w:val="28"/>
+          <w:szCs w:val="28"/>
+        </w:rPr>
+        <w:tab/>
+      </w:r>
+      <w:r>
+        <w:rPr>
+          <w:sz w:val="28"/>
+          <w:szCs w:val="28"/>
+        </w:rPr>
+        <w:t>txt</w:t>
+      </w:r>
+      <w:r>
+        <w:rPr>
+          <w:sz w:val="28"/>
+          <w:szCs w:val="28"/>
+        </w:rPr>
+        <w:t>P12n3</w:t>
+      </w:r>
+    </w:p>
+    <w:p>
+      <w:pPr>
+        <w:rPr>
+          <w:sz w:val="28"/>
+          <w:szCs w:val="28"/>
+        </w:rPr>
+      </w:pPr>
+      <w:proofErr w:type="spellStart"/>
+      <w:r>
+        <w:rPr>
+          <w:sz w:val="28"/>
+          <w:szCs w:val="28"/>
+        </w:rPr>
+        <w:t>Schaltfl</w:t>
+      </w:r>
+      <w:proofErr w:type="spellEnd"/>
+      <w:r>
+        <w:rPr>
+          <w:sz w:val="28"/>
+          <w:szCs w:val="28"/>
+        </w:rPr>
+        <w:t xml:space="preserve">. Fluss. </w:t>
+      </w:r>
+      <w:proofErr w:type="spellStart"/>
+      <w:r>
+        <w:rPr>
+          <w:sz w:val="28"/>
+          <w:szCs w:val="28"/>
+        </w:rPr>
+        <w:t>hinz</w:t>
+      </w:r>
+      <w:proofErr w:type="spellEnd"/>
+      <w:r>
+        <w:rPr>
+          <w:sz w:val="28"/>
+          <w:szCs w:val="28"/>
+        </w:rPr>
+        <w:t>.:</w:t>
+      </w:r>
+      <w:r>
+        <w:rPr>
+          <w:sz w:val="28"/>
+          <w:szCs w:val="28"/>
+        </w:rPr>
+        <w:tab/>
+      </w:r>
+      <w:r>
+        <w:rPr>
+          <w:sz w:val="28"/>
+          <w:szCs w:val="28"/>
+        </w:rPr>
+        <w:t>btn</w:t>
+      </w:r>
+      <w:r>
+        <w:rPr>
+          <w:sz w:val="28"/>
+          <w:szCs w:val="28"/>
+        </w:rPr>
+        <w:t>P12n2</w:t>
+      </w:r>
+      <w:r>
+        <w:rPr>
+          <w:sz w:val="28"/>
+          <w:szCs w:val="28"/>
+        </w:rPr>
+        <w:tab/>
+      </w:r>
+      <w:r>
+        <w:rPr>
+          <w:sz w:val="28"/>
+          <w:szCs w:val="28"/>
+        </w:rPr>
+        <w:tab/>
+      </w:r>
+      <w:proofErr w:type="spellStart"/>
+      <w:r>
+        <w:rPr>
+          <w:sz w:val="28"/>
+          <w:szCs w:val="28"/>
+        </w:rPr>
+        <w:t>Schaltfl</w:t>
+      </w:r>
+      <w:proofErr w:type="spellEnd"/>
+      <w:r>
+        <w:rPr>
+          <w:sz w:val="28"/>
+          <w:szCs w:val="28"/>
+        </w:rPr>
+        <w:t>. fertig:</w:t>
+      </w:r>
+      <w:r>
+        <w:rPr>
+          <w:sz w:val="28"/>
+          <w:szCs w:val="28"/>
+        </w:rPr>
+        <w:tab/>
+      </w:r>
+      <w:r>
+        <w:rPr>
+          <w:sz w:val="28"/>
+          <w:szCs w:val="28"/>
+        </w:rPr>
+        <w:tab/>
+      </w:r>
+      <w:r>
+        <w:rPr>
+          <w:sz w:val="28"/>
+          <w:szCs w:val="28"/>
+        </w:rPr>
+        <w:t>btn</w:t>
+      </w:r>
+      <w:r>
+        <w:rPr>
+          <w:sz w:val="28"/>
+          <w:szCs w:val="28"/>
+        </w:rPr>
+        <w:t>P12n3</w:t>
+      </w:r>
+    </w:p>
+    <w:p>
+      <w:pPr>
+        <w:rPr>
+          <w:noProof/>
+          <w:sz w:val="28"/>
+          <w:szCs w:val="28"/>
+          <w:lang w:eastAsia="de-DE"/>
+        </w:rPr>
+      </w:pPr>
+      <w:r>
+        <w:rPr>
+          <w:sz w:val="28"/>
+          <w:szCs w:val="28"/>
+        </w:rPr>
+        <w:t>Status:</w:t>
+      </w:r>
+      <w:r>
+        <w:rPr>
+          <w:sz w:val="28"/>
+          <w:szCs w:val="28"/>
+        </w:rPr>
+        <w:tab/>
+      </w:r>
+      <w:r>
+        <w:rPr>
+          <w:sz w:val="28"/>
+          <w:szCs w:val="28"/>
+        </w:rPr>
+        <w:tab/>
+      </w:r>
+      <w:r>
+        <w:rPr>
+          <w:sz w:val="28"/>
+          <w:szCs w:val="28"/>
+        </w:rPr>
+        <w:tab/>
+        <w:t>lbl</w:t>
+      </w:r>
+      <w:r>
+        <w:rPr>
+          <w:sz w:val="28"/>
+          <w:szCs w:val="28"/>
+        </w:rPr>
+        <w:t>P12n1</w:t>
+      </w:r>
+      <w:bookmarkStart w:id="0" w:name="_GoBack"/>
+      <w:bookmarkEnd w:id="0"/>
     </w:p>
     <w:p>
       <w:pPr>
@@ -3684,7 +4438,7 @@
                     <pic:cNvPicPr/>
                   </pic:nvPicPr>
                   <pic:blipFill>
-                    <a:blip r:embed="rId8"/>
+                    <a:blip r:embed="rId10"/>
                     <a:stretch>
                       <a:fillRect/>
                     </a:stretch>

</xml_diff>